<commit_message>
Update [INF] FPW (L-304) Minggu 7.docx
</commit_message>
<xml_diff>
--- a/M7/M7/[INF] FPW (L-304) Minggu 7.docx
+++ b/M7/M7/[INF] FPW (L-304) Minggu 7.docx
@@ -1,6 +1,6 @@
 
 <file path=word/document.xml><?xml version="1.0" encoding="utf-8"?>
-<w:document xmlns:wpc="http://schemas.microsoft.com/office/word/2010/wordprocessingCanvas" xmlns:cx="http://schemas.microsoft.com/office/drawing/2014/chartex" xmlns:cx1="http://schemas.microsoft.com/office/drawing/2015/9/8/chartex" xmlns:cx2="http://schemas.microsoft.com/office/drawing/2015/10/21/chartex" xmlns:cx3="http://schemas.microsoft.com/office/drawing/2016/5/9/chartex" xmlns:cx4="http://schemas.microsoft.com/office/drawing/2016/5/10/chartex" xmlns:cx5="http://schemas.microsoft.com/office/drawing/2016/5/11/chartex" xmlns:cx6="http://schemas.microsoft.com/office/drawing/2016/5/12/chartex" xmlns:cx7="http://schemas.microsoft.com/office/drawing/2016/5/13/chartex" xmlns:cx8="http://schemas.microsoft.com/office/drawing/2016/5/14/chartex" xmlns:mc="http://schemas.openxmlformats.org/markup-compatibility/2006" xmlns:aink="http://schemas.microsoft.com/office/drawing/2016/ink" xmlns:am3d="http://schemas.microsoft.com/office/drawing/2017/model3d" xmlns:o="urn:schemas-microsoft-com:office:office" xmlns:r="http://schemas.openxmlformats.org/officeDocument/2006/relationships" xmlns:m="http://schemas.openxmlformats.org/officeDocument/2006/math" xmlns:v="urn:schemas-microsoft-com:vml" xmlns:wp14="http://schemas.microsoft.com/office/word/2010/wordprocessingDrawing" xmlns:wp="http://schemas.openxmlformats.org/drawingml/2006/wordprocessingDrawing" xmlns:w10="urn:schemas-microsoft-com:office:word" xmlns:w="http://schemas.openxmlformats.org/wordprocessingml/2006/main" xmlns:w14="http://schemas.microsoft.com/office/word/2010/wordml" xmlns:w15="http://schemas.microsoft.com/office/word/2012/wordml" xmlns:w16cex="http://schemas.microsoft.com/office/word/2018/wordml/cex" xmlns:w16cid="http://schemas.microsoft.com/office/word/2016/wordml/cid" xmlns:w16="http://schemas.microsoft.com/office/word/2018/wordml" xmlns:w16se="http://schemas.microsoft.com/office/word/2015/wordml/symex" xmlns:wpg="http://schemas.microsoft.com/office/word/2010/wordprocessingGroup" xmlns:wpi="http://schemas.microsoft.com/office/word/2010/wordprocessingInk" xmlns:wne="http://schemas.microsoft.com/office/word/2006/wordml" xmlns:wps="http://schemas.microsoft.com/office/word/2010/wordprocessingShape" mc:Ignorable="w14 w15 w16se w16cid w16 w16cex wp14">
+<w:document xmlns:wpc="http://schemas.microsoft.com/office/word/2010/wordprocessingCanvas" xmlns:cx="http://schemas.microsoft.com/office/drawing/2014/chartex" xmlns:cx1="http://schemas.microsoft.com/office/drawing/2015/9/8/chartex" xmlns:cx2="http://schemas.microsoft.com/office/drawing/2015/10/21/chartex" xmlns:cx3="http://schemas.microsoft.com/office/drawing/2016/5/9/chartex" xmlns:cx4="http://schemas.microsoft.com/office/drawing/2016/5/10/chartex" xmlns:cx5="http://schemas.microsoft.com/office/drawing/2016/5/11/chartex" xmlns:cx6="http://schemas.microsoft.com/office/drawing/2016/5/12/chartex" xmlns:cx7="http://schemas.microsoft.com/office/drawing/2016/5/13/chartex" xmlns:cx8="http://schemas.microsoft.com/office/drawing/2016/5/14/chartex" xmlns:mc="http://schemas.openxmlformats.org/markup-compatibility/2006" xmlns:aink="http://schemas.microsoft.com/office/drawing/2016/ink" xmlns:am3d="http://schemas.microsoft.com/office/drawing/2017/model3d" xmlns:o="urn:schemas-microsoft-com:office:office" xmlns:oel="http://schemas.microsoft.com/office/2019/extlst" xmlns:r="http://schemas.openxmlformats.org/officeDocument/2006/relationships" xmlns:m="http://schemas.openxmlformats.org/officeDocument/2006/math" xmlns:v="urn:schemas-microsoft-com:vml" xmlns:wp14="http://schemas.microsoft.com/office/word/2010/wordprocessingDrawing" xmlns:wp="http://schemas.openxmlformats.org/drawingml/2006/wordprocessingDrawing" xmlns:w10="urn:schemas-microsoft-com:office:word" xmlns:w="http://schemas.openxmlformats.org/wordprocessingml/2006/main" xmlns:w14="http://schemas.microsoft.com/office/word/2010/wordml" xmlns:w15="http://schemas.microsoft.com/office/word/2012/wordml" xmlns:w16cex="http://schemas.microsoft.com/office/word/2018/wordml/cex" xmlns:w16cid="http://schemas.microsoft.com/office/word/2016/wordml/cid" xmlns:w16="http://schemas.microsoft.com/office/word/2018/wordml" xmlns:w16du="http://schemas.microsoft.com/office/word/2023/wordml/word16du" xmlns:w16sdtdh="http://schemas.microsoft.com/office/word/2020/wordml/sdtdatahash" xmlns:w16se="http://schemas.microsoft.com/office/word/2015/wordml/symex" xmlns:wpg="http://schemas.microsoft.com/office/word/2010/wordprocessingGroup" xmlns:wpi="http://schemas.microsoft.com/office/word/2010/wordprocessingInk" xmlns:wne="http://schemas.microsoft.com/office/word/2006/wordml" xmlns:wps="http://schemas.microsoft.com/office/word/2010/wordprocessingShape" mc:Ignorable="w14 w15 w16se w16cid w16 w16cex w16sdtdh w16du wp14">
   <w:body>
     <w:p>
       <w:pPr>
@@ -95,6 +95,7 @@
         </w:rPr>
         <w:t xml:space="preserve">Institut Sains dan Teknologi </w:t>
       </w:r>
+      <w:proofErr w:type="spellStart"/>
       <w:r>
         <w:rPr>
           <w:rFonts w:ascii="Jim Nightshade" w:eastAsia="Jim Nightshade" w:hAnsi="Jim Nightshade" w:cs="Jim Nightshade"/>
@@ -103,7 +104,18 @@
           <w:szCs w:val="36"/>
           <w:lang w:val="en-US"/>
         </w:rPr>
-        <w:t xml:space="preserve">Terpadu </w:t>
+        <w:t>Terpadu</w:t>
+      </w:r>
+      <w:proofErr w:type="spellEnd"/>
+      <w:r>
+        <w:rPr>
+          <w:rFonts w:ascii="Jim Nightshade" w:eastAsia="Jim Nightshade" w:hAnsi="Jim Nightshade" w:cs="Jim Nightshade"/>
+          <w:b/>
+          <w:sz w:val="36"/>
+          <w:szCs w:val="36"/>
+          <w:lang w:val="en-US"/>
+        </w:rPr>
+        <w:t xml:space="preserve"> </w:t>
       </w:r>
       <w:r>
         <w:rPr>
@@ -268,7 +280,7 @@
               </wp:anchor>
             </w:drawing>
           </mc:Choice>
-          <mc:Fallback xmlns:w16sdtdh="http://schemas.microsoft.com/office/word/2020/wordml/sdtdatahash" xmlns:w16du="http://schemas.microsoft.com/office/word/2023/wordml/word16du" xmlns:oel="http://schemas.microsoft.com/office/2019/extlst">
+          <mc:Fallback>
             <w:pict>
               <v:shapetype w14:anchorId="4A0D06C2" id="_x0000_t32" coordsize="21600,21600" o:spt="32" o:oned="t" path="m,l21600,21600e" filled="f">
                 <v:path arrowok="t" fillok="f" o:connecttype="none"/>
@@ -460,12 +472,14 @@
         </w:rPr>
         <w:t xml:space="preserve">S1 - </w:t>
       </w:r>
+      <w:proofErr w:type="spellStart"/>
       <w:r>
         <w:rPr>
           <w:lang w:val="en-US"/>
         </w:rPr>
         <w:t>Informatika</w:t>
       </w:r>
+      <w:proofErr w:type="spellEnd"/>
     </w:p>
     <w:p>
       <w:pPr>
@@ -539,12 +553,14 @@
         </w:rPr>
         <w:t xml:space="preserve">Materi dan </w:t>
       </w:r>
+      <w:proofErr w:type="spellStart"/>
       <w:r>
         <w:rPr>
           <w:lang w:val="en-US"/>
         </w:rPr>
         <w:t>Tugas</w:t>
       </w:r>
+      <w:proofErr w:type="spellEnd"/>
     </w:p>
     <w:p>
       <w:pPr>
@@ -610,7 +626,7 @@
               </wp:anchor>
             </w:drawing>
           </mc:Choice>
-          <mc:Fallback xmlns:w16sdtdh="http://schemas.microsoft.com/office/word/2020/wordml/sdtdatahash" xmlns:w16du="http://schemas.microsoft.com/office/word/2023/wordml/word16du" xmlns:oel="http://schemas.microsoft.com/office/2019/extlst">
+          <mc:Fallback>
             <w:pict>
               <v:shape w14:anchorId="0F316788" id="Straight Arrow Connector 1047" o:spid="_x0000_s1026" type="#_x0000_t32" style="position:absolute;margin-left:-1pt;margin-top:1pt;width:522pt;height:.75pt;z-index:251663360;visibility:visible;mso-wrap-style:square;mso-wrap-distance-left:9pt;mso-wrap-distance-top:0;mso-wrap-distance-right:9pt;mso-wrap-distance-bottom:0;mso-position-horizontal:absolute;mso-position-horizontal-relative:text;mso-position-vertical:absolute;mso-position-vertical-relative:text" o:gfxdata="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" strokeweight="2.5pt">
                 <v:stroke startarrowwidth="narrow" startarrowlength="short" endarrowwidth="narrow" endarrowlength="short" linestyle="thinThin" joinstyle="miter"/>
@@ -1599,8 +1615,21 @@
           <w:u w:val="single"/>
           <w:lang w:val="en-US"/>
         </w:rPr>
-        <w:t>PERHATIKAN KETENTUAN DIBAWAH :</w:t>
-      </w:r>
+        <w:t xml:space="preserve">PERHATIKAN KETENTUAN </w:t>
+      </w:r>
+      <w:proofErr w:type="gramStart"/>
+      <w:r>
+        <w:rPr>
+          <w:b/>
+          <w:bCs/>
+          <w:color w:val="FF0000"/>
+          <w:highlight w:val="yellow"/>
+          <w:u w:val="single"/>
+          <w:lang w:val="en-US"/>
+        </w:rPr>
+        <w:t>DIBAWAH :</w:t>
+      </w:r>
+      <w:proofErr w:type="gramEnd"/>
       <w:r>
         <w:rPr>
           <w:b/>
@@ -1639,7 +1668,73 @@
           <w:color w:val="FF0000"/>
           <w:highlight w:val="yellow"/>
         </w:rPr>
-        <w:t xml:space="preserve">Highlight kriteria yang dikerjakan dengan </w:t>
+        <w:t xml:space="preserve">Highlight </w:t>
+      </w:r>
+      <w:proofErr w:type="spellStart"/>
+      <w:r>
+        <w:rPr>
+          <w:rFonts w:ascii="Times New Roman" w:hAnsi="Times New Roman"/>
+          <w:b/>
+          <w:bCs/>
+          <w:color w:val="FF0000"/>
+          <w:highlight w:val="yellow"/>
+        </w:rPr>
+        <w:t>kriteria</w:t>
+      </w:r>
+      <w:proofErr w:type="spellEnd"/>
+      <w:r>
+        <w:rPr>
+          <w:rFonts w:ascii="Times New Roman" w:hAnsi="Times New Roman"/>
+          <w:b/>
+          <w:bCs/>
+          <w:color w:val="FF0000"/>
+          <w:highlight w:val="yellow"/>
+        </w:rPr>
+        <w:t xml:space="preserve"> yang </w:t>
+      </w:r>
+      <w:proofErr w:type="spellStart"/>
+      <w:r>
+        <w:rPr>
+          <w:rFonts w:ascii="Times New Roman" w:hAnsi="Times New Roman"/>
+          <w:b/>
+          <w:bCs/>
+          <w:color w:val="FF0000"/>
+          <w:highlight w:val="yellow"/>
+        </w:rPr>
+        <w:t>dikerjakan</w:t>
+      </w:r>
+      <w:proofErr w:type="spellEnd"/>
+      <w:r>
+        <w:rPr>
+          <w:rFonts w:ascii="Times New Roman" w:hAnsi="Times New Roman"/>
+          <w:b/>
+          <w:bCs/>
+          <w:color w:val="FF0000"/>
+          <w:highlight w:val="yellow"/>
+        </w:rPr>
+        <w:t xml:space="preserve"> </w:t>
+      </w:r>
+      <w:proofErr w:type="spellStart"/>
+      <w:r>
+        <w:rPr>
+          <w:rFonts w:ascii="Times New Roman" w:hAnsi="Times New Roman"/>
+          <w:b/>
+          <w:bCs/>
+          <w:color w:val="FF0000"/>
+          <w:highlight w:val="yellow"/>
+        </w:rPr>
+        <w:t>dengan</w:t>
+      </w:r>
+      <w:proofErr w:type="spellEnd"/>
+      <w:r>
+        <w:rPr>
+          <w:rFonts w:ascii="Times New Roman" w:hAnsi="Times New Roman"/>
+          <w:b/>
+          <w:bCs/>
+          <w:color w:val="FF0000"/>
+          <w:highlight w:val="yellow"/>
+        </w:rPr>
+        <w:t xml:space="preserve"> </w:t>
       </w:r>
       <w:r>
         <w:rPr>
@@ -1652,6 +1747,7 @@
         </w:rPr>
         <w:t xml:space="preserve">warna kuning dan kumpulkan word beserta dengan file </w:t>
       </w:r>
+      <w:proofErr w:type="spellStart"/>
       <w:r>
         <w:rPr>
           <w:rFonts w:ascii="Times New Roman" w:hAnsi="Times New Roman"/>
@@ -1662,6 +1758,7 @@
         </w:rPr>
         <w:t>materi</w:t>
       </w:r>
+      <w:proofErr w:type="spellEnd"/>
       <w:r>
         <w:rPr>
           <w:rFonts w:ascii="Times New Roman" w:hAnsi="Times New Roman"/>
@@ -1673,6 +1770,7 @@
         </w:rPr>
         <w:t xml:space="preserve">, apabila tidak dikumpulkan maka </w:t>
       </w:r>
+      <w:proofErr w:type="spellStart"/>
       <w:r>
         <w:rPr>
           <w:rFonts w:ascii="Times New Roman" w:hAnsi="Times New Roman"/>
@@ -1683,6 +1781,7 @@
         </w:rPr>
         <w:t>materi</w:t>
       </w:r>
+      <w:proofErr w:type="spellEnd"/>
       <w:r>
         <w:rPr>
           <w:rFonts w:ascii="Times New Roman" w:hAnsi="Times New Roman"/>
@@ -1723,7 +1822,227 @@
           <w:color w:val="FF0000"/>
           <w:highlight w:val="yellow"/>
         </w:rPr>
-        <w:t>Akan ada pengurangan nilai sebesar -5 untuk setiap kriteria yang dihighlight namun tidak dikerjakan.</w:t>
+        <w:t xml:space="preserve">Akan </w:t>
+      </w:r>
+      <w:proofErr w:type="spellStart"/>
+      <w:r>
+        <w:rPr>
+          <w:rFonts w:ascii="Times New Roman" w:hAnsi="Times New Roman"/>
+          <w:b/>
+          <w:color w:val="FF0000"/>
+          <w:highlight w:val="yellow"/>
+        </w:rPr>
+        <w:t>ada</w:t>
+      </w:r>
+      <w:proofErr w:type="spellEnd"/>
+      <w:r>
+        <w:rPr>
+          <w:rFonts w:ascii="Times New Roman" w:hAnsi="Times New Roman"/>
+          <w:b/>
+          <w:color w:val="FF0000"/>
+          <w:highlight w:val="yellow"/>
+        </w:rPr>
+        <w:t xml:space="preserve"> </w:t>
+      </w:r>
+      <w:proofErr w:type="spellStart"/>
+      <w:r>
+        <w:rPr>
+          <w:rFonts w:ascii="Times New Roman" w:hAnsi="Times New Roman"/>
+          <w:b/>
+          <w:color w:val="FF0000"/>
+          <w:highlight w:val="yellow"/>
+        </w:rPr>
+        <w:t>pengurangan</w:t>
+      </w:r>
+      <w:proofErr w:type="spellEnd"/>
+      <w:r>
+        <w:rPr>
+          <w:rFonts w:ascii="Times New Roman" w:hAnsi="Times New Roman"/>
+          <w:b/>
+          <w:color w:val="FF0000"/>
+          <w:highlight w:val="yellow"/>
+        </w:rPr>
+        <w:t xml:space="preserve"> </w:t>
+      </w:r>
+      <w:proofErr w:type="spellStart"/>
+      <w:r>
+        <w:rPr>
+          <w:rFonts w:ascii="Times New Roman" w:hAnsi="Times New Roman"/>
+          <w:b/>
+          <w:color w:val="FF0000"/>
+          <w:highlight w:val="yellow"/>
+        </w:rPr>
+        <w:t>nilai</w:t>
+      </w:r>
+      <w:proofErr w:type="spellEnd"/>
+      <w:r>
+        <w:rPr>
+          <w:rFonts w:ascii="Times New Roman" w:hAnsi="Times New Roman"/>
+          <w:b/>
+          <w:color w:val="FF0000"/>
+          <w:highlight w:val="yellow"/>
+        </w:rPr>
+        <w:t xml:space="preserve"> </w:t>
+      </w:r>
+      <w:proofErr w:type="spellStart"/>
+      <w:r>
+        <w:rPr>
+          <w:rFonts w:ascii="Times New Roman" w:hAnsi="Times New Roman"/>
+          <w:b/>
+          <w:color w:val="FF0000"/>
+          <w:highlight w:val="yellow"/>
+        </w:rPr>
+        <w:t>sebesar</w:t>
+      </w:r>
+      <w:proofErr w:type="spellEnd"/>
+      <w:r>
+        <w:rPr>
+          <w:rFonts w:ascii="Times New Roman" w:hAnsi="Times New Roman"/>
+          <w:b/>
+          <w:color w:val="FF0000"/>
+          <w:highlight w:val="yellow"/>
+        </w:rPr>
+        <w:t xml:space="preserve"> -5 </w:t>
+      </w:r>
+      <w:proofErr w:type="spellStart"/>
+      <w:r>
+        <w:rPr>
+          <w:rFonts w:ascii="Times New Roman" w:hAnsi="Times New Roman"/>
+          <w:b/>
+          <w:color w:val="FF0000"/>
+          <w:highlight w:val="yellow"/>
+        </w:rPr>
+        <w:t>untuk</w:t>
+      </w:r>
+      <w:proofErr w:type="spellEnd"/>
+      <w:r>
+        <w:rPr>
+          <w:rFonts w:ascii="Times New Roman" w:hAnsi="Times New Roman"/>
+          <w:b/>
+          <w:color w:val="FF0000"/>
+          <w:highlight w:val="yellow"/>
+        </w:rPr>
+        <w:t xml:space="preserve"> </w:t>
+      </w:r>
+      <w:proofErr w:type="spellStart"/>
+      <w:r>
+        <w:rPr>
+          <w:rFonts w:ascii="Times New Roman" w:hAnsi="Times New Roman"/>
+          <w:b/>
+          <w:color w:val="FF0000"/>
+          <w:highlight w:val="yellow"/>
+        </w:rPr>
+        <w:t>setiap</w:t>
+      </w:r>
+      <w:proofErr w:type="spellEnd"/>
+      <w:r>
+        <w:rPr>
+          <w:rFonts w:ascii="Times New Roman" w:hAnsi="Times New Roman"/>
+          <w:b/>
+          <w:color w:val="FF0000"/>
+          <w:highlight w:val="yellow"/>
+        </w:rPr>
+        <w:t xml:space="preserve"> </w:t>
+      </w:r>
+      <w:proofErr w:type="spellStart"/>
+      <w:r>
+        <w:rPr>
+          <w:rFonts w:ascii="Times New Roman" w:hAnsi="Times New Roman"/>
+          <w:b/>
+          <w:color w:val="FF0000"/>
+          <w:highlight w:val="yellow"/>
+        </w:rPr>
+        <w:t>kriteria</w:t>
+      </w:r>
+      <w:proofErr w:type="spellEnd"/>
+      <w:r>
+        <w:rPr>
+          <w:rFonts w:ascii="Times New Roman" w:hAnsi="Times New Roman"/>
+          <w:b/>
+          <w:color w:val="FF0000"/>
+          <w:highlight w:val="yellow"/>
+        </w:rPr>
+        <w:t xml:space="preserve"> yang </w:t>
+      </w:r>
+      <w:proofErr w:type="spellStart"/>
+      <w:r>
+        <w:rPr>
+          <w:rFonts w:ascii="Times New Roman" w:hAnsi="Times New Roman"/>
+          <w:b/>
+          <w:color w:val="FF0000"/>
+          <w:highlight w:val="yellow"/>
+        </w:rPr>
+        <w:t>dihighlight</w:t>
+      </w:r>
+      <w:proofErr w:type="spellEnd"/>
+      <w:r>
+        <w:rPr>
+          <w:rFonts w:ascii="Times New Roman" w:hAnsi="Times New Roman"/>
+          <w:b/>
+          <w:color w:val="FF0000"/>
+          <w:highlight w:val="yellow"/>
+        </w:rPr>
+        <w:t xml:space="preserve"> </w:t>
+      </w:r>
+      <w:proofErr w:type="spellStart"/>
+      <w:r>
+        <w:rPr>
+          <w:rFonts w:ascii="Times New Roman" w:hAnsi="Times New Roman"/>
+          <w:b/>
+          <w:color w:val="FF0000"/>
+          <w:highlight w:val="yellow"/>
+        </w:rPr>
+        <w:t>namun</w:t>
+      </w:r>
+      <w:proofErr w:type="spellEnd"/>
+      <w:r>
+        <w:rPr>
+          <w:rFonts w:ascii="Times New Roman" w:hAnsi="Times New Roman"/>
+          <w:b/>
+          <w:color w:val="FF0000"/>
+          <w:highlight w:val="yellow"/>
+        </w:rPr>
+        <w:t xml:space="preserve"> </w:t>
+      </w:r>
+      <w:proofErr w:type="spellStart"/>
+      <w:r>
+        <w:rPr>
+          <w:rFonts w:ascii="Times New Roman" w:hAnsi="Times New Roman"/>
+          <w:b/>
+          <w:color w:val="FF0000"/>
+          <w:highlight w:val="yellow"/>
+        </w:rPr>
+        <w:t>tidak</w:t>
+      </w:r>
+      <w:proofErr w:type="spellEnd"/>
+      <w:r>
+        <w:rPr>
+          <w:rFonts w:ascii="Times New Roman" w:hAnsi="Times New Roman"/>
+          <w:b/>
+          <w:color w:val="FF0000"/>
+          <w:highlight w:val="yellow"/>
+        </w:rPr>
+        <w:t xml:space="preserve"> </w:t>
+      </w:r>
+      <w:proofErr w:type="spellStart"/>
+      <w:r>
+        <w:rPr>
+          <w:rFonts w:ascii="Times New Roman" w:hAnsi="Times New Roman"/>
+          <w:b/>
+          <w:color w:val="FF0000"/>
+          <w:highlight w:val="yellow"/>
+        </w:rPr>
+        <w:t>dikerjakan</w:t>
+      </w:r>
+      <w:proofErr w:type="spellEnd"/>
+      <w:r>
+        <w:rPr>
+          <w:rFonts w:ascii="Times New Roman" w:hAnsi="Times New Roman"/>
+          <w:b/>
+          <w:color w:val="FF0000"/>
+          <w:highlight w:val="yellow"/>
+        </w:rPr>
+        <w:t>.</w:t>
       </w:r>
     </w:p>
     <w:p>
@@ -2395,7 +2714,217 @@
         <w:rPr>
           <w:lang w:val="en-US"/>
         </w:rPr>
-        <w:t>Jika user memilih edit, maka tampilkan halaman yang sama seperti new form namun semua fieldnya sudah terisi. Berikut merupakan tampilan untuk new form.</w:t>
+        <w:t xml:space="preserve">Jika user </w:t>
+      </w:r>
+      <w:proofErr w:type="spellStart"/>
+      <w:r>
+        <w:rPr>
+          <w:lang w:val="en-US"/>
+        </w:rPr>
+        <w:t>memilih</w:t>
+      </w:r>
+      <w:proofErr w:type="spellEnd"/>
+      <w:r>
+        <w:rPr>
+          <w:lang w:val="en-US"/>
+        </w:rPr>
+        <w:t xml:space="preserve"> edit, </w:t>
+      </w:r>
+      <w:proofErr w:type="spellStart"/>
+      <w:r>
+        <w:rPr>
+          <w:lang w:val="en-US"/>
+        </w:rPr>
+        <w:t>maka</w:t>
+      </w:r>
+      <w:proofErr w:type="spellEnd"/>
+      <w:r>
+        <w:rPr>
+          <w:lang w:val="en-US"/>
+        </w:rPr>
+        <w:t xml:space="preserve"> </w:t>
+      </w:r>
+      <w:proofErr w:type="spellStart"/>
+      <w:r>
+        <w:rPr>
+          <w:lang w:val="en-US"/>
+        </w:rPr>
+        <w:t>tampilkan</w:t>
+      </w:r>
+      <w:proofErr w:type="spellEnd"/>
+      <w:r>
+        <w:rPr>
+          <w:lang w:val="en-US"/>
+        </w:rPr>
+        <w:t xml:space="preserve"> </w:t>
+      </w:r>
+      <w:proofErr w:type="spellStart"/>
+      <w:r>
+        <w:rPr>
+          <w:lang w:val="en-US"/>
+        </w:rPr>
+        <w:t>halaman</w:t>
+      </w:r>
+      <w:proofErr w:type="spellEnd"/>
+      <w:r>
+        <w:rPr>
+          <w:lang w:val="en-US"/>
+        </w:rPr>
+        <w:t xml:space="preserve"> yang </w:t>
+      </w:r>
+      <w:proofErr w:type="spellStart"/>
+      <w:r>
+        <w:rPr>
+          <w:lang w:val="en-US"/>
+        </w:rPr>
+        <w:t>sama</w:t>
+      </w:r>
+      <w:proofErr w:type="spellEnd"/>
+      <w:r>
+        <w:rPr>
+          <w:lang w:val="en-US"/>
+        </w:rPr>
+        <w:t xml:space="preserve"> </w:t>
+      </w:r>
+      <w:proofErr w:type="spellStart"/>
+      <w:r>
+        <w:rPr>
+          <w:lang w:val="en-US"/>
+        </w:rPr>
+        <w:t>seperti</w:t>
+      </w:r>
+      <w:proofErr w:type="spellEnd"/>
+      <w:r>
+        <w:rPr>
+          <w:lang w:val="en-US"/>
+        </w:rPr>
+        <w:t xml:space="preserve"> new form </w:t>
+      </w:r>
+      <w:proofErr w:type="spellStart"/>
+      <w:r>
+        <w:rPr>
+          <w:lang w:val="en-US"/>
+        </w:rPr>
+        <w:t>namun</w:t>
+      </w:r>
+      <w:proofErr w:type="spellEnd"/>
+      <w:r>
+        <w:rPr>
+          <w:lang w:val="en-US"/>
+        </w:rPr>
+        <w:t xml:space="preserve"> </w:t>
+      </w:r>
+      <w:proofErr w:type="spellStart"/>
+      <w:r>
+        <w:rPr>
+          <w:lang w:val="en-US"/>
+        </w:rPr>
+        <w:t>semua</w:t>
+      </w:r>
+      <w:proofErr w:type="spellEnd"/>
+      <w:r>
+        <w:rPr>
+          <w:lang w:val="en-US"/>
+        </w:rPr>
+        <w:t xml:space="preserve"> </w:t>
+      </w:r>
+      <w:proofErr w:type="spellStart"/>
+      <w:r>
+        <w:rPr>
+          <w:lang w:val="en-US"/>
+        </w:rPr>
+        <w:t>fieldnya</w:t>
+      </w:r>
+      <w:proofErr w:type="spellEnd"/>
+      <w:r>
+        <w:rPr>
+          <w:lang w:val="en-US"/>
+        </w:rPr>
+        <w:t xml:space="preserve"> </w:t>
+      </w:r>
+      <w:proofErr w:type="spellStart"/>
+      <w:r>
+        <w:rPr>
+          <w:lang w:val="en-US"/>
+        </w:rPr>
+        <w:t>sudah</w:t>
+      </w:r>
+      <w:proofErr w:type="spellEnd"/>
+      <w:r>
+        <w:rPr>
+          <w:lang w:val="en-US"/>
+        </w:rPr>
+        <w:t xml:space="preserve"> </w:t>
+      </w:r>
+      <w:proofErr w:type="spellStart"/>
+      <w:r>
+        <w:rPr>
+          <w:lang w:val="en-US"/>
+        </w:rPr>
+        <w:t>terisi</w:t>
+      </w:r>
+      <w:proofErr w:type="spellEnd"/>
+      <w:r>
+        <w:rPr>
+          <w:lang w:val="en-US"/>
+        </w:rPr>
+        <w:t xml:space="preserve">. </w:t>
+      </w:r>
+      <w:proofErr w:type="spellStart"/>
+      <w:r>
+        <w:rPr>
+          <w:lang w:val="en-US"/>
+        </w:rPr>
+        <w:t>Berikut</w:t>
+      </w:r>
+      <w:proofErr w:type="spellEnd"/>
+      <w:r>
+        <w:rPr>
+          <w:lang w:val="en-US"/>
+        </w:rPr>
+        <w:t xml:space="preserve"> </w:t>
+      </w:r>
+      <w:proofErr w:type="spellStart"/>
+      <w:r>
+        <w:rPr>
+          <w:lang w:val="en-US"/>
+        </w:rPr>
+        <w:t>merupakan</w:t>
+      </w:r>
+      <w:proofErr w:type="spellEnd"/>
+      <w:r>
+        <w:rPr>
+          <w:lang w:val="en-US"/>
+        </w:rPr>
+        <w:t xml:space="preserve"> </w:t>
+      </w:r>
+      <w:proofErr w:type="spellStart"/>
+      <w:r>
+        <w:rPr>
+          <w:lang w:val="en-US"/>
+        </w:rPr>
+        <w:t>tampilan</w:t>
+      </w:r>
+      <w:proofErr w:type="spellEnd"/>
+      <w:r>
+        <w:rPr>
+          <w:lang w:val="en-US"/>
+        </w:rPr>
+        <w:t xml:space="preserve"> </w:t>
+      </w:r>
+      <w:proofErr w:type="spellStart"/>
+      <w:r>
+        <w:rPr>
+          <w:lang w:val="en-US"/>
+        </w:rPr>
+        <w:t>untuk</w:t>
+      </w:r>
+      <w:proofErr w:type="spellEnd"/>
+      <w:r>
+        <w:rPr>
+          <w:lang w:val="en-US"/>
+        </w:rPr>
+        <w:t xml:space="preserve"> new form.</w:t>
       </w:r>
     </w:p>
     <w:p>
@@ -2594,11 +3123,131 @@
           <w:lang w:val="en-US"/>
         </w:rPr>
       </w:pPr>
-      <w:r>
-        <w:rPr>
-          <w:lang w:val="en-US"/>
-        </w:rPr>
-        <w:t>Berikan secara default 2 pilihan checkbox. User dapat menambah pilihan jika ditekan tombol Add More Option.</w:t>
+      <w:proofErr w:type="spellStart"/>
+      <w:r>
+        <w:rPr>
+          <w:lang w:val="en-US"/>
+        </w:rPr>
+        <w:t>Berikan</w:t>
+      </w:r>
+      <w:proofErr w:type="spellEnd"/>
+      <w:r>
+        <w:rPr>
+          <w:lang w:val="en-US"/>
+        </w:rPr>
+        <w:t xml:space="preserve"> </w:t>
+      </w:r>
+      <w:proofErr w:type="spellStart"/>
+      <w:r>
+        <w:rPr>
+          <w:lang w:val="en-US"/>
+        </w:rPr>
+        <w:t>secara</w:t>
+      </w:r>
+      <w:proofErr w:type="spellEnd"/>
+      <w:r>
+        <w:rPr>
+          <w:lang w:val="en-US"/>
+        </w:rPr>
+        <w:t xml:space="preserve"> default 2 </w:t>
+      </w:r>
+      <w:proofErr w:type="spellStart"/>
+      <w:r>
+        <w:rPr>
+          <w:lang w:val="en-US"/>
+        </w:rPr>
+        <w:t>pilihan</w:t>
+      </w:r>
+      <w:proofErr w:type="spellEnd"/>
+      <w:r>
+        <w:rPr>
+          <w:lang w:val="en-US"/>
+        </w:rPr>
+        <w:t xml:space="preserve"> checkbox. User </w:t>
+      </w:r>
+      <w:proofErr w:type="spellStart"/>
+      <w:r>
+        <w:rPr>
+          <w:lang w:val="en-US"/>
+        </w:rPr>
+        <w:t>dapat</w:t>
+      </w:r>
+      <w:proofErr w:type="spellEnd"/>
+      <w:r>
+        <w:rPr>
+          <w:lang w:val="en-US"/>
+        </w:rPr>
+        <w:t xml:space="preserve"> </w:t>
+      </w:r>
+      <w:proofErr w:type="spellStart"/>
+      <w:r>
+        <w:rPr>
+          <w:lang w:val="en-US"/>
+        </w:rPr>
+        <w:t>menambah</w:t>
+      </w:r>
+      <w:proofErr w:type="spellEnd"/>
+      <w:r>
+        <w:rPr>
+          <w:lang w:val="en-US"/>
+        </w:rPr>
+        <w:t xml:space="preserve"> </w:t>
+      </w:r>
+      <w:proofErr w:type="spellStart"/>
+      <w:r>
+        <w:rPr>
+          <w:lang w:val="en-US"/>
+        </w:rPr>
+        <w:t>pilihan</w:t>
+      </w:r>
+      <w:proofErr w:type="spellEnd"/>
+      <w:r>
+        <w:rPr>
+          <w:lang w:val="en-US"/>
+        </w:rPr>
+        <w:t xml:space="preserve"> </w:t>
+      </w:r>
+      <w:proofErr w:type="spellStart"/>
+      <w:r>
+        <w:rPr>
+          <w:lang w:val="en-US"/>
+        </w:rPr>
+        <w:t>jika</w:t>
+      </w:r>
+      <w:proofErr w:type="spellEnd"/>
+      <w:r>
+        <w:rPr>
+          <w:lang w:val="en-US"/>
+        </w:rPr>
+        <w:t xml:space="preserve"> </w:t>
+      </w:r>
+      <w:proofErr w:type="spellStart"/>
+      <w:r>
+        <w:rPr>
+          <w:lang w:val="en-US"/>
+        </w:rPr>
+        <w:t>ditekan</w:t>
+      </w:r>
+      <w:proofErr w:type="spellEnd"/>
+      <w:r>
+        <w:rPr>
+          <w:lang w:val="en-US"/>
+        </w:rPr>
+        <w:t xml:space="preserve"> </w:t>
+      </w:r>
+      <w:proofErr w:type="spellStart"/>
+      <w:r>
+        <w:rPr>
+          <w:lang w:val="en-US"/>
+        </w:rPr>
+        <w:t>tombol</w:t>
+      </w:r>
+      <w:proofErr w:type="spellEnd"/>
+      <w:r>
+        <w:rPr>
+          <w:lang w:val="en-US"/>
+        </w:rPr>
+        <w:t xml:space="preserve"> Add More Option.</w:t>
       </w:r>
     </w:p>
     <w:p>
@@ -2616,11 +3265,33 @@
           <w:lang w:val="en-US"/>
         </w:rPr>
       </w:pPr>
-      <w:r>
-        <w:rPr>
-          <w:lang w:val="en-US"/>
-        </w:rPr>
-        <w:t>Tampilan soal short answer</w:t>
+      <w:proofErr w:type="spellStart"/>
+      <w:r>
+        <w:rPr>
+          <w:lang w:val="en-US"/>
+        </w:rPr>
+        <w:t>Tampilan</w:t>
+      </w:r>
+      <w:proofErr w:type="spellEnd"/>
+      <w:r>
+        <w:rPr>
+          <w:lang w:val="en-US"/>
+        </w:rPr>
+        <w:t xml:space="preserve"> </w:t>
+      </w:r>
+      <w:proofErr w:type="spellStart"/>
+      <w:r>
+        <w:rPr>
+          <w:lang w:val="en-US"/>
+        </w:rPr>
+        <w:t>soal</w:t>
+      </w:r>
+      <w:proofErr w:type="spellEnd"/>
+      <w:r>
+        <w:rPr>
+          <w:lang w:val="en-US"/>
+        </w:rPr>
+        <w:t xml:space="preserve"> short answer</w:t>
       </w:r>
     </w:p>
     <w:p>
@@ -3025,6 +3696,7 @@
           <w:lang w:val="en-US"/>
         </w:rPr>
       </w:pPr>
+      <w:proofErr w:type="gramStart"/>
       <w:r>
         <w:rPr>
           <w:szCs w:val="24"/>
@@ -3033,6 +3705,7 @@
         <w:lastRenderedPageBreak/>
         <w:t>Hint :</w:t>
       </w:r>
+      <w:proofErr w:type="gramEnd"/>
     </w:p>
     <w:p>
       <w:pPr>
@@ -3056,8 +3729,108 @@
           <w:sz w:val="24"/>
           <w:szCs w:val="24"/>
         </w:rPr>
-        <w:t>Bisa ditanyakan di grup jika ada yang kurang jelas</w:t>
-      </w:r>
+        <w:t xml:space="preserve">Bisa </w:t>
+      </w:r>
+      <w:proofErr w:type="spellStart"/>
+      <w:r>
+        <w:rPr>
+          <w:rFonts w:ascii="Times New Roman" w:hAnsi="Times New Roman"/>
+          <w:sz w:val="24"/>
+          <w:szCs w:val="24"/>
+        </w:rPr>
+        <w:t>ditanyakan</w:t>
+      </w:r>
+      <w:proofErr w:type="spellEnd"/>
+      <w:r>
+        <w:rPr>
+          <w:rFonts w:ascii="Times New Roman" w:hAnsi="Times New Roman"/>
+          <w:sz w:val="24"/>
+          <w:szCs w:val="24"/>
+        </w:rPr>
+        <w:t xml:space="preserve"> di </w:t>
+      </w:r>
+      <w:proofErr w:type="spellStart"/>
+      <w:r>
+        <w:rPr>
+          <w:rFonts w:ascii="Times New Roman" w:hAnsi="Times New Roman"/>
+          <w:sz w:val="24"/>
+          <w:szCs w:val="24"/>
+        </w:rPr>
+        <w:t>grup</w:t>
+      </w:r>
+      <w:proofErr w:type="spellEnd"/>
+      <w:r>
+        <w:rPr>
+          <w:rFonts w:ascii="Times New Roman" w:hAnsi="Times New Roman"/>
+          <w:sz w:val="24"/>
+          <w:szCs w:val="24"/>
+        </w:rPr>
+        <w:t xml:space="preserve"> </w:t>
+      </w:r>
+      <w:proofErr w:type="spellStart"/>
+      <w:r>
+        <w:rPr>
+          <w:rFonts w:ascii="Times New Roman" w:hAnsi="Times New Roman"/>
+          <w:sz w:val="24"/>
+          <w:szCs w:val="24"/>
+        </w:rPr>
+        <w:t>jika</w:t>
+      </w:r>
+      <w:proofErr w:type="spellEnd"/>
+      <w:r>
+        <w:rPr>
+          <w:rFonts w:ascii="Times New Roman" w:hAnsi="Times New Roman"/>
+          <w:sz w:val="24"/>
+          <w:szCs w:val="24"/>
+        </w:rPr>
+        <w:t xml:space="preserve"> </w:t>
+      </w:r>
+      <w:proofErr w:type="spellStart"/>
+      <w:r>
+        <w:rPr>
+          <w:rFonts w:ascii="Times New Roman" w:hAnsi="Times New Roman"/>
+          <w:sz w:val="24"/>
+          <w:szCs w:val="24"/>
+        </w:rPr>
+        <w:t>ada</w:t>
+      </w:r>
+      <w:proofErr w:type="spellEnd"/>
+      <w:r>
+        <w:rPr>
+          <w:rFonts w:ascii="Times New Roman" w:hAnsi="Times New Roman"/>
+          <w:sz w:val="24"/>
+          <w:szCs w:val="24"/>
+        </w:rPr>
+        <w:t xml:space="preserve"> yang </w:t>
+      </w:r>
+      <w:proofErr w:type="spellStart"/>
+      <w:r>
+        <w:rPr>
+          <w:rFonts w:ascii="Times New Roman" w:hAnsi="Times New Roman"/>
+          <w:sz w:val="24"/>
+          <w:szCs w:val="24"/>
+        </w:rPr>
+        <w:t>kurang</w:t>
+      </w:r>
+      <w:proofErr w:type="spellEnd"/>
+      <w:r>
+        <w:rPr>
+          <w:rFonts w:ascii="Times New Roman" w:hAnsi="Times New Roman"/>
+          <w:sz w:val="24"/>
+          <w:szCs w:val="24"/>
+        </w:rPr>
+        <w:t xml:space="preserve"> </w:t>
+      </w:r>
+      <w:proofErr w:type="spellStart"/>
+      <w:r>
+        <w:rPr>
+          <w:rFonts w:ascii="Times New Roman" w:hAnsi="Times New Roman"/>
+          <w:sz w:val="24"/>
+          <w:szCs w:val="24"/>
+        </w:rPr>
+        <w:t>jelas</w:t>
+      </w:r>
+      <w:proofErr w:type="spellEnd"/>
       <w:r>
         <w:rPr>
           <w:rFonts w:ascii="Times New Roman" w:hAnsi="Times New Roman"/>
@@ -3081,6 +3854,7 @@
           <w:lang w:val="en-US"/>
         </w:rPr>
       </w:pPr>
+      <w:proofErr w:type="gramStart"/>
       <w:r>
         <w:rPr>
           <w:color w:val="000000"/>
@@ -3090,6 +3864,7 @@
         </w:rPr>
         <w:t>Note :</w:t>
       </w:r>
+      <w:proofErr w:type="gramEnd"/>
     </w:p>
     <w:p>
       <w:pPr>
@@ -3110,6 +3885,7 @@
           <w:lang w:val="en-US"/>
         </w:rPr>
       </w:pPr>
+      <w:proofErr w:type="spellStart"/>
       <w:r>
         <w:rPr>
           <w:color w:val="000000"/>
@@ -3117,7 +3893,117 @@
           <w:szCs w:val="24"/>
           <w:lang w:val="en-US"/>
         </w:rPr>
-        <w:t>Dibebaskan menggunakan framework CSS apa saja (harus menggunakan CDN).</w:t>
+        <w:t>Dibebaskan</w:t>
+      </w:r>
+      <w:proofErr w:type="spellEnd"/>
+      <w:r>
+        <w:rPr>
+          <w:color w:val="000000"/>
+          <w:position w:val="0"/>
+          <w:szCs w:val="24"/>
+          <w:lang w:val="en-US"/>
+        </w:rPr>
+        <w:t xml:space="preserve"> </w:t>
+      </w:r>
+      <w:proofErr w:type="spellStart"/>
+      <w:r>
+        <w:rPr>
+          <w:color w:val="000000"/>
+          <w:position w:val="0"/>
+          <w:szCs w:val="24"/>
+          <w:lang w:val="en-US"/>
+        </w:rPr>
+        <w:t>menggunakan</w:t>
+      </w:r>
+      <w:proofErr w:type="spellEnd"/>
+      <w:r>
+        <w:rPr>
+          <w:color w:val="000000"/>
+          <w:position w:val="0"/>
+          <w:szCs w:val="24"/>
+          <w:lang w:val="en-US"/>
+        </w:rPr>
+        <w:t xml:space="preserve"> framework CSS </w:t>
+      </w:r>
+      <w:proofErr w:type="spellStart"/>
+      <w:r>
+        <w:rPr>
+          <w:color w:val="000000"/>
+          <w:position w:val="0"/>
+          <w:szCs w:val="24"/>
+          <w:lang w:val="en-US"/>
+        </w:rPr>
+        <w:t>apa</w:t>
+      </w:r>
+      <w:proofErr w:type="spellEnd"/>
+      <w:r>
+        <w:rPr>
+          <w:color w:val="000000"/>
+          <w:position w:val="0"/>
+          <w:szCs w:val="24"/>
+          <w:lang w:val="en-US"/>
+        </w:rPr>
+        <w:t xml:space="preserve"> </w:t>
+      </w:r>
+      <w:proofErr w:type="spellStart"/>
+      <w:r>
+        <w:rPr>
+          <w:color w:val="000000"/>
+          <w:position w:val="0"/>
+          <w:szCs w:val="24"/>
+          <w:lang w:val="en-US"/>
+        </w:rPr>
+        <w:t>saja</w:t>
+      </w:r>
+      <w:proofErr w:type="spellEnd"/>
+      <w:r>
+        <w:rPr>
+          <w:color w:val="000000"/>
+          <w:position w:val="0"/>
+          <w:szCs w:val="24"/>
+          <w:lang w:val="en-US"/>
+        </w:rPr>
+        <w:t xml:space="preserve"> (</w:t>
+      </w:r>
+      <w:proofErr w:type="spellStart"/>
+      <w:r>
+        <w:rPr>
+          <w:color w:val="000000"/>
+          <w:position w:val="0"/>
+          <w:szCs w:val="24"/>
+          <w:lang w:val="en-US"/>
+        </w:rPr>
+        <w:t>harus</w:t>
+      </w:r>
+      <w:proofErr w:type="spellEnd"/>
+      <w:r>
+        <w:rPr>
+          <w:color w:val="000000"/>
+          <w:position w:val="0"/>
+          <w:szCs w:val="24"/>
+          <w:lang w:val="en-US"/>
+        </w:rPr>
+        <w:t xml:space="preserve"> </w:t>
+      </w:r>
+      <w:proofErr w:type="spellStart"/>
+      <w:r>
+        <w:rPr>
+          <w:color w:val="000000"/>
+          <w:position w:val="0"/>
+          <w:szCs w:val="24"/>
+          <w:lang w:val="en-US"/>
+        </w:rPr>
+        <w:t>menggunakan</w:t>
+      </w:r>
+      <w:proofErr w:type="spellEnd"/>
+      <w:r>
+        <w:rPr>
+          <w:color w:val="000000"/>
+          <w:position w:val="0"/>
+          <w:szCs w:val="24"/>
+          <w:lang w:val="en-US"/>
+        </w:rPr>
+        <w:t xml:space="preserve"> CDN).</w:t>
       </w:r>
     </w:p>
     <w:p>
@@ -3148,8 +4034,45 @@
           <w:szCs w:val="24"/>
           <w:lang w:val="en-US"/>
         </w:rPr>
-        <w:t>Wajib menghapus folder node_modules</w:t>
-      </w:r>
+        <w:t xml:space="preserve">Wajib </w:t>
+      </w:r>
+      <w:proofErr w:type="spellStart"/>
+      <w:r>
+        <w:rPr>
+          <w:b/>
+          <w:bCs/>
+          <w:color w:val="FF0000"/>
+          <w:position w:val="0"/>
+          <w:szCs w:val="24"/>
+          <w:lang w:val="en-US"/>
+        </w:rPr>
+        <w:t>menghapus</w:t>
+      </w:r>
+      <w:proofErr w:type="spellEnd"/>
+      <w:r>
+        <w:rPr>
+          <w:b/>
+          <w:bCs/>
+          <w:color w:val="FF0000"/>
+          <w:position w:val="0"/>
+          <w:szCs w:val="24"/>
+          <w:lang w:val="en-US"/>
+        </w:rPr>
+        <w:t xml:space="preserve"> folder </w:t>
+      </w:r>
+      <w:proofErr w:type="spellStart"/>
+      <w:r>
+        <w:rPr>
+          <w:b/>
+          <w:bCs/>
+          <w:color w:val="FF0000"/>
+          <w:position w:val="0"/>
+          <w:szCs w:val="24"/>
+          <w:lang w:val="en-US"/>
+        </w:rPr>
+        <w:t>node_modules</w:t>
+      </w:r>
+      <w:proofErr w:type="spellEnd"/>
       <w:r>
         <w:rPr>
           <w:color w:val="000000"/>
@@ -3157,7 +4080,47 @@
           <w:szCs w:val="24"/>
           <w:lang w:val="en-US"/>
         </w:rPr>
-        <w:t xml:space="preserve"> sebelum pengumpulan.</w:t>
+        <w:t xml:space="preserve"> </w:t>
+      </w:r>
+      <w:proofErr w:type="spellStart"/>
+      <w:r>
+        <w:rPr>
+          <w:color w:val="000000"/>
+          <w:position w:val="0"/>
+          <w:szCs w:val="24"/>
+          <w:lang w:val="en-US"/>
+        </w:rPr>
+        <w:t>sebelum</w:t>
+      </w:r>
+      <w:proofErr w:type="spellEnd"/>
+      <w:r>
+        <w:rPr>
+          <w:color w:val="000000"/>
+          <w:position w:val="0"/>
+          <w:szCs w:val="24"/>
+          <w:lang w:val="en-US"/>
+        </w:rPr>
+        <w:t xml:space="preserve"> </w:t>
+      </w:r>
+      <w:proofErr w:type="spellStart"/>
+      <w:r>
+        <w:rPr>
+          <w:color w:val="000000"/>
+          <w:position w:val="0"/>
+          <w:szCs w:val="24"/>
+          <w:lang w:val="en-US"/>
+        </w:rPr>
+        <w:t>pengumpulan</w:t>
+      </w:r>
+      <w:proofErr w:type="spellEnd"/>
+      <w:r>
+        <w:rPr>
+          <w:color w:val="000000"/>
+          <w:position w:val="0"/>
+          <w:szCs w:val="24"/>
+          <w:lang w:val="en-US"/>
+        </w:rPr>
+        <w:t>.</w:t>
       </w:r>
     </w:p>
     <w:p>
@@ -3180,6 +4143,7 @@
           <w:lang w:val="en-US"/>
         </w:rPr>
       </w:pPr>
+      <w:proofErr w:type="spellStart"/>
       <w:r>
         <w:rPr>
           <w:color w:val="000000"/>
@@ -3187,8 +4151,9 @@
           <w:szCs w:val="24"/>
           <w:lang w:val="en-US"/>
         </w:rPr>
-        <w:t>Dipersilahkan untuk mengubah styling yang a</w:t>
-      </w:r>
+        <w:t>Dipersilahkan</w:t>
+      </w:r>
+      <w:proofErr w:type="spellEnd"/>
       <w:r>
         <w:rPr>
           <w:color w:val="000000"/>
@@ -3196,8 +4161,128 @@
           <w:szCs w:val="24"/>
           <w:lang w:val="en-US"/>
         </w:rPr>
-        <w:t>da, asalkan data yang ditampilkan sesuai</w:t>
-      </w:r>
+        <w:t xml:space="preserve"> </w:t>
+      </w:r>
+      <w:proofErr w:type="spellStart"/>
+      <w:r>
+        <w:rPr>
+          <w:color w:val="000000"/>
+          <w:position w:val="0"/>
+          <w:szCs w:val="24"/>
+          <w:lang w:val="en-US"/>
+        </w:rPr>
+        <w:t>untuk</w:t>
+      </w:r>
+      <w:proofErr w:type="spellEnd"/>
+      <w:r>
+        <w:rPr>
+          <w:color w:val="000000"/>
+          <w:position w:val="0"/>
+          <w:szCs w:val="24"/>
+          <w:lang w:val="en-US"/>
+        </w:rPr>
+        <w:t xml:space="preserve"> </w:t>
+      </w:r>
+      <w:proofErr w:type="spellStart"/>
+      <w:r>
+        <w:rPr>
+          <w:color w:val="000000"/>
+          <w:position w:val="0"/>
+          <w:szCs w:val="24"/>
+          <w:lang w:val="en-US"/>
+        </w:rPr>
+        <w:t>mengubah</w:t>
+      </w:r>
+      <w:proofErr w:type="spellEnd"/>
+      <w:r>
+        <w:rPr>
+          <w:color w:val="000000"/>
+          <w:position w:val="0"/>
+          <w:szCs w:val="24"/>
+          <w:lang w:val="en-US"/>
+        </w:rPr>
+        <w:t xml:space="preserve"> styling yang </w:t>
+      </w:r>
+      <w:proofErr w:type="spellStart"/>
+      <w:r>
+        <w:rPr>
+          <w:color w:val="000000"/>
+          <w:position w:val="0"/>
+          <w:szCs w:val="24"/>
+          <w:lang w:val="en-US"/>
+        </w:rPr>
+        <w:t>a</w:t>
+      </w:r>
+      <w:r>
+        <w:rPr>
+          <w:color w:val="000000"/>
+          <w:position w:val="0"/>
+          <w:szCs w:val="24"/>
+          <w:lang w:val="en-US"/>
+        </w:rPr>
+        <w:t>da</w:t>
+      </w:r>
+      <w:proofErr w:type="spellEnd"/>
+      <w:r>
+        <w:rPr>
+          <w:color w:val="000000"/>
+          <w:position w:val="0"/>
+          <w:szCs w:val="24"/>
+          <w:lang w:val="en-US"/>
+        </w:rPr>
+        <w:t xml:space="preserve">, </w:t>
+      </w:r>
+      <w:proofErr w:type="spellStart"/>
+      <w:r>
+        <w:rPr>
+          <w:color w:val="000000"/>
+          <w:position w:val="0"/>
+          <w:szCs w:val="24"/>
+          <w:lang w:val="en-US"/>
+        </w:rPr>
+        <w:t>asalkan</w:t>
+      </w:r>
+      <w:proofErr w:type="spellEnd"/>
+      <w:r>
+        <w:rPr>
+          <w:color w:val="000000"/>
+          <w:position w:val="0"/>
+          <w:szCs w:val="24"/>
+          <w:lang w:val="en-US"/>
+        </w:rPr>
+        <w:t xml:space="preserve"> data yang </w:t>
+      </w:r>
+      <w:proofErr w:type="spellStart"/>
+      <w:r>
+        <w:rPr>
+          <w:color w:val="000000"/>
+          <w:position w:val="0"/>
+          <w:szCs w:val="24"/>
+          <w:lang w:val="en-US"/>
+        </w:rPr>
+        <w:t>ditampilkan</w:t>
+      </w:r>
+      <w:proofErr w:type="spellEnd"/>
+      <w:r>
+        <w:rPr>
+          <w:color w:val="000000"/>
+          <w:position w:val="0"/>
+          <w:szCs w:val="24"/>
+          <w:lang w:val="en-US"/>
+        </w:rPr>
+        <w:t xml:space="preserve"> </w:t>
+      </w:r>
+      <w:proofErr w:type="spellStart"/>
+      <w:r>
+        <w:rPr>
+          <w:color w:val="000000"/>
+          <w:position w:val="0"/>
+          <w:szCs w:val="24"/>
+          <w:lang w:val="en-US"/>
+        </w:rPr>
+        <w:t>sesuai</w:t>
+      </w:r>
+      <w:proofErr w:type="spellEnd"/>
       <w:r>
         <w:rPr>
           <w:color w:val="000000"/>
@@ -3393,8 +4478,21 @@
           <w:u w:val="single"/>
           <w:lang w:val="en-US"/>
         </w:rPr>
-        <w:t>PERHATIKAN KETENTUAN DIBAWAH :</w:t>
-      </w:r>
+        <w:t xml:space="preserve">PERHATIKAN KETENTUAN </w:t>
+      </w:r>
+      <w:proofErr w:type="gramStart"/>
+      <w:r>
+        <w:rPr>
+          <w:b/>
+          <w:bCs/>
+          <w:color w:val="FF0000"/>
+          <w:highlight w:val="yellow"/>
+          <w:u w:val="single"/>
+          <w:lang w:val="en-US"/>
+        </w:rPr>
+        <w:t>DIBAWAH :</w:t>
+      </w:r>
+      <w:proofErr w:type="gramEnd"/>
       <w:r>
         <w:rPr>
           <w:b/>
@@ -3433,7 +4531,73 @@
           <w:color w:val="FF0000"/>
           <w:highlight w:val="yellow"/>
         </w:rPr>
-        <w:t xml:space="preserve">Highlight kriteria yang dikerjakan dengan </w:t>
+        <w:t xml:space="preserve">Highlight </w:t>
+      </w:r>
+      <w:proofErr w:type="spellStart"/>
+      <w:r>
+        <w:rPr>
+          <w:rFonts w:ascii="Times New Roman" w:hAnsi="Times New Roman"/>
+          <w:b/>
+          <w:bCs/>
+          <w:color w:val="FF0000"/>
+          <w:highlight w:val="yellow"/>
+        </w:rPr>
+        <w:t>kriteria</w:t>
+      </w:r>
+      <w:proofErr w:type="spellEnd"/>
+      <w:r>
+        <w:rPr>
+          <w:rFonts w:ascii="Times New Roman" w:hAnsi="Times New Roman"/>
+          <w:b/>
+          <w:bCs/>
+          <w:color w:val="FF0000"/>
+          <w:highlight w:val="yellow"/>
+        </w:rPr>
+        <w:t xml:space="preserve"> yang </w:t>
+      </w:r>
+      <w:proofErr w:type="spellStart"/>
+      <w:r>
+        <w:rPr>
+          <w:rFonts w:ascii="Times New Roman" w:hAnsi="Times New Roman"/>
+          <w:b/>
+          <w:bCs/>
+          <w:color w:val="FF0000"/>
+          <w:highlight w:val="yellow"/>
+        </w:rPr>
+        <w:t>dikerjakan</w:t>
+      </w:r>
+      <w:proofErr w:type="spellEnd"/>
+      <w:r>
+        <w:rPr>
+          <w:rFonts w:ascii="Times New Roman" w:hAnsi="Times New Roman"/>
+          <w:b/>
+          <w:bCs/>
+          <w:color w:val="FF0000"/>
+          <w:highlight w:val="yellow"/>
+        </w:rPr>
+        <w:t xml:space="preserve"> </w:t>
+      </w:r>
+      <w:proofErr w:type="spellStart"/>
+      <w:r>
+        <w:rPr>
+          <w:rFonts w:ascii="Times New Roman" w:hAnsi="Times New Roman"/>
+          <w:b/>
+          <w:bCs/>
+          <w:color w:val="FF0000"/>
+          <w:highlight w:val="yellow"/>
+        </w:rPr>
+        <w:t>dengan</w:t>
+      </w:r>
+      <w:proofErr w:type="spellEnd"/>
+      <w:r>
+        <w:rPr>
+          <w:rFonts w:ascii="Times New Roman" w:hAnsi="Times New Roman"/>
+          <w:b/>
+          <w:bCs/>
+          <w:color w:val="FF0000"/>
+          <w:highlight w:val="yellow"/>
+        </w:rPr>
+        <w:t xml:space="preserve"> </w:t>
       </w:r>
       <w:r>
         <w:rPr>
@@ -3475,7 +4639,227 @@
           <w:color w:val="FF0000"/>
           <w:highlight w:val="yellow"/>
         </w:rPr>
-        <w:t>Akan ada pengurangan nilai sebesar -5 untuk setiap kriteria yang dihighlight namun tidak dikerjakan.</w:t>
+        <w:t xml:space="preserve">Akan </w:t>
+      </w:r>
+      <w:proofErr w:type="spellStart"/>
+      <w:r>
+        <w:rPr>
+          <w:rFonts w:ascii="Times New Roman" w:hAnsi="Times New Roman"/>
+          <w:b/>
+          <w:color w:val="FF0000"/>
+          <w:highlight w:val="yellow"/>
+        </w:rPr>
+        <w:t>ada</w:t>
+      </w:r>
+      <w:proofErr w:type="spellEnd"/>
+      <w:r>
+        <w:rPr>
+          <w:rFonts w:ascii="Times New Roman" w:hAnsi="Times New Roman"/>
+          <w:b/>
+          <w:color w:val="FF0000"/>
+          <w:highlight w:val="yellow"/>
+        </w:rPr>
+        <w:t xml:space="preserve"> </w:t>
+      </w:r>
+      <w:proofErr w:type="spellStart"/>
+      <w:r>
+        <w:rPr>
+          <w:rFonts w:ascii="Times New Roman" w:hAnsi="Times New Roman"/>
+          <w:b/>
+          <w:color w:val="FF0000"/>
+          <w:highlight w:val="yellow"/>
+        </w:rPr>
+        <w:t>pengurangan</w:t>
+      </w:r>
+      <w:proofErr w:type="spellEnd"/>
+      <w:r>
+        <w:rPr>
+          <w:rFonts w:ascii="Times New Roman" w:hAnsi="Times New Roman"/>
+          <w:b/>
+          <w:color w:val="FF0000"/>
+          <w:highlight w:val="yellow"/>
+        </w:rPr>
+        <w:t xml:space="preserve"> </w:t>
+      </w:r>
+      <w:proofErr w:type="spellStart"/>
+      <w:r>
+        <w:rPr>
+          <w:rFonts w:ascii="Times New Roman" w:hAnsi="Times New Roman"/>
+          <w:b/>
+          <w:color w:val="FF0000"/>
+          <w:highlight w:val="yellow"/>
+        </w:rPr>
+        <w:t>nilai</w:t>
+      </w:r>
+      <w:proofErr w:type="spellEnd"/>
+      <w:r>
+        <w:rPr>
+          <w:rFonts w:ascii="Times New Roman" w:hAnsi="Times New Roman"/>
+          <w:b/>
+          <w:color w:val="FF0000"/>
+          <w:highlight w:val="yellow"/>
+        </w:rPr>
+        <w:t xml:space="preserve"> </w:t>
+      </w:r>
+      <w:proofErr w:type="spellStart"/>
+      <w:r>
+        <w:rPr>
+          <w:rFonts w:ascii="Times New Roman" w:hAnsi="Times New Roman"/>
+          <w:b/>
+          <w:color w:val="FF0000"/>
+          <w:highlight w:val="yellow"/>
+        </w:rPr>
+        <w:t>sebesar</w:t>
+      </w:r>
+      <w:proofErr w:type="spellEnd"/>
+      <w:r>
+        <w:rPr>
+          <w:rFonts w:ascii="Times New Roman" w:hAnsi="Times New Roman"/>
+          <w:b/>
+          <w:color w:val="FF0000"/>
+          <w:highlight w:val="yellow"/>
+        </w:rPr>
+        <w:t xml:space="preserve"> -5 </w:t>
+      </w:r>
+      <w:proofErr w:type="spellStart"/>
+      <w:r>
+        <w:rPr>
+          <w:rFonts w:ascii="Times New Roman" w:hAnsi="Times New Roman"/>
+          <w:b/>
+          <w:color w:val="FF0000"/>
+          <w:highlight w:val="yellow"/>
+        </w:rPr>
+        <w:t>untuk</w:t>
+      </w:r>
+      <w:proofErr w:type="spellEnd"/>
+      <w:r>
+        <w:rPr>
+          <w:rFonts w:ascii="Times New Roman" w:hAnsi="Times New Roman"/>
+          <w:b/>
+          <w:color w:val="FF0000"/>
+          <w:highlight w:val="yellow"/>
+        </w:rPr>
+        <w:t xml:space="preserve"> </w:t>
+      </w:r>
+      <w:proofErr w:type="spellStart"/>
+      <w:r>
+        <w:rPr>
+          <w:rFonts w:ascii="Times New Roman" w:hAnsi="Times New Roman"/>
+          <w:b/>
+          <w:color w:val="FF0000"/>
+          <w:highlight w:val="yellow"/>
+        </w:rPr>
+        <w:t>setiap</w:t>
+      </w:r>
+      <w:proofErr w:type="spellEnd"/>
+      <w:r>
+        <w:rPr>
+          <w:rFonts w:ascii="Times New Roman" w:hAnsi="Times New Roman"/>
+          <w:b/>
+          <w:color w:val="FF0000"/>
+          <w:highlight w:val="yellow"/>
+        </w:rPr>
+        <w:t xml:space="preserve"> </w:t>
+      </w:r>
+      <w:proofErr w:type="spellStart"/>
+      <w:r>
+        <w:rPr>
+          <w:rFonts w:ascii="Times New Roman" w:hAnsi="Times New Roman"/>
+          <w:b/>
+          <w:color w:val="FF0000"/>
+          <w:highlight w:val="yellow"/>
+        </w:rPr>
+        <w:t>kriteria</w:t>
+      </w:r>
+      <w:proofErr w:type="spellEnd"/>
+      <w:r>
+        <w:rPr>
+          <w:rFonts w:ascii="Times New Roman" w:hAnsi="Times New Roman"/>
+          <w:b/>
+          <w:color w:val="FF0000"/>
+          <w:highlight w:val="yellow"/>
+        </w:rPr>
+        <w:t xml:space="preserve"> yang </w:t>
+      </w:r>
+      <w:proofErr w:type="spellStart"/>
+      <w:r>
+        <w:rPr>
+          <w:rFonts w:ascii="Times New Roman" w:hAnsi="Times New Roman"/>
+          <w:b/>
+          <w:color w:val="FF0000"/>
+          <w:highlight w:val="yellow"/>
+        </w:rPr>
+        <w:t>dihighlight</w:t>
+      </w:r>
+      <w:proofErr w:type="spellEnd"/>
+      <w:r>
+        <w:rPr>
+          <w:rFonts w:ascii="Times New Roman" w:hAnsi="Times New Roman"/>
+          <w:b/>
+          <w:color w:val="FF0000"/>
+          <w:highlight w:val="yellow"/>
+        </w:rPr>
+        <w:t xml:space="preserve"> </w:t>
+      </w:r>
+      <w:proofErr w:type="spellStart"/>
+      <w:r>
+        <w:rPr>
+          <w:rFonts w:ascii="Times New Roman" w:hAnsi="Times New Roman"/>
+          <w:b/>
+          <w:color w:val="FF0000"/>
+          <w:highlight w:val="yellow"/>
+        </w:rPr>
+        <w:t>namun</w:t>
+      </w:r>
+      <w:proofErr w:type="spellEnd"/>
+      <w:r>
+        <w:rPr>
+          <w:rFonts w:ascii="Times New Roman" w:hAnsi="Times New Roman"/>
+          <w:b/>
+          <w:color w:val="FF0000"/>
+          <w:highlight w:val="yellow"/>
+        </w:rPr>
+        <w:t xml:space="preserve"> </w:t>
+      </w:r>
+      <w:proofErr w:type="spellStart"/>
+      <w:r>
+        <w:rPr>
+          <w:rFonts w:ascii="Times New Roman" w:hAnsi="Times New Roman"/>
+          <w:b/>
+          <w:color w:val="FF0000"/>
+          <w:highlight w:val="yellow"/>
+        </w:rPr>
+        <w:t>tidak</w:t>
+      </w:r>
+      <w:proofErr w:type="spellEnd"/>
+      <w:r>
+        <w:rPr>
+          <w:rFonts w:ascii="Times New Roman" w:hAnsi="Times New Roman"/>
+          <w:b/>
+          <w:color w:val="FF0000"/>
+          <w:highlight w:val="yellow"/>
+        </w:rPr>
+        <w:t xml:space="preserve"> </w:t>
+      </w:r>
+      <w:proofErr w:type="spellStart"/>
+      <w:r>
+        <w:rPr>
+          <w:rFonts w:ascii="Times New Roman" w:hAnsi="Times New Roman"/>
+          <w:b/>
+          <w:color w:val="FF0000"/>
+          <w:highlight w:val="yellow"/>
+        </w:rPr>
+        <w:t>dikerjakan</w:t>
+      </w:r>
+      <w:proofErr w:type="spellEnd"/>
+      <w:r>
+        <w:rPr>
+          <w:rFonts w:ascii="Times New Roman" w:hAnsi="Times New Roman"/>
+          <w:b/>
+          <w:color w:val="FF0000"/>
+          <w:highlight w:val="yellow"/>
+        </w:rPr>
+        <w:t>.</w:t>
       </w:r>
     </w:p>
     <w:p>
@@ -3648,12 +5032,14 @@
               <w:ind w:left="0" w:hanging="2"/>
               <w:jc w:val="both"/>
               <w:rPr>
+                <w:highlight w:val="yellow"/>
                 <w:lang w:val="en-US"/>
               </w:rPr>
             </w:pPr>
             <w:r>
               <w:rPr>
                 <w:szCs w:val="20"/>
+                <w:highlight w:val="yellow"/>
                 <w:lang w:val="en-US"/>
               </w:rPr>
               <w:t>0/2</w:t>
@@ -3669,15 +5055,71 @@
               <w:ind w:left="0" w:hanging="2"/>
               <w:jc w:val="both"/>
               <w:rPr>
+                <w:highlight w:val="yellow"/>
                 <w:lang w:val="en-US"/>
               </w:rPr>
             </w:pPr>
             <w:r>
               <w:rPr>
                 <w:szCs w:val="20"/>
-                <w:lang w:val="en-US"/>
-              </w:rPr>
-              <w:t>Dapat berpindah ke halaman new form</w:t>
+                <w:highlight w:val="yellow"/>
+                <w:lang w:val="en-US"/>
+              </w:rPr>
+              <w:t xml:space="preserve">Dapat </w:t>
+            </w:r>
+            <w:proofErr w:type="spellStart"/>
+            <w:r>
+              <w:rPr>
+                <w:szCs w:val="20"/>
+                <w:highlight w:val="yellow"/>
+                <w:lang w:val="en-US"/>
+              </w:rPr>
+              <w:t>berpindah</w:t>
+            </w:r>
+            <w:proofErr w:type="spellEnd"/>
+            <w:r>
+              <w:rPr>
+                <w:szCs w:val="20"/>
+                <w:highlight w:val="yellow"/>
+                <w:lang w:val="en-US"/>
+              </w:rPr>
+              <w:t xml:space="preserve"> </w:t>
+            </w:r>
+            <w:proofErr w:type="spellStart"/>
+            <w:r>
+              <w:rPr>
+                <w:szCs w:val="20"/>
+                <w:highlight w:val="yellow"/>
+                <w:lang w:val="en-US"/>
+              </w:rPr>
+              <w:t>ke</w:t>
+            </w:r>
+            <w:proofErr w:type="spellEnd"/>
+            <w:r>
+              <w:rPr>
+                <w:szCs w:val="20"/>
+                <w:highlight w:val="yellow"/>
+                <w:lang w:val="en-US"/>
+              </w:rPr>
+              <w:t xml:space="preserve"> </w:t>
+            </w:r>
+            <w:proofErr w:type="spellStart"/>
+            <w:r>
+              <w:rPr>
+                <w:szCs w:val="20"/>
+                <w:highlight w:val="yellow"/>
+                <w:lang w:val="en-US"/>
+              </w:rPr>
+              <w:t>halaman</w:t>
+            </w:r>
+            <w:proofErr w:type="spellEnd"/>
+            <w:r>
+              <w:rPr>
+                <w:szCs w:val="20"/>
+                <w:highlight w:val="yellow"/>
+                <w:lang w:val="en-US"/>
+              </w:rPr>
+              <w:t xml:space="preserve"> new form</w:t>
             </w:r>
           </w:p>
         </w:tc>
@@ -3692,12 +5134,14 @@
               <w:ind w:left="0" w:hanging="2"/>
               <w:jc w:val="both"/>
               <w:rPr>
+                <w:highlight w:val="yellow"/>
                 <w:lang w:val="en-US"/>
               </w:rPr>
             </w:pPr>
             <w:r>
               <w:rPr>
                 <w:szCs w:val="20"/>
+                <w:highlight w:val="yellow"/>
                 <w:lang w:val="en-US"/>
               </w:rPr>
               <w:t>0/1/2</w:t>
@@ -3713,16 +5157,74 @@
               <w:ind w:left="0" w:hanging="2"/>
               <w:jc w:val="both"/>
               <w:rPr>
+                <w:highlight w:val="yellow"/>
                 <w:lang w:val="en-US"/>
               </w:rPr>
             </w:pPr>
-            <w:r>
-              <w:rPr>
-                <w:szCs w:val="20"/>
-                <w:lang w:val="en-US"/>
-              </w:rPr>
-              <w:t>Terdapat card yang rapi dan sesuai ketentuan</w:t>
-            </w:r>
+            <w:proofErr w:type="spellStart"/>
+            <w:r>
+              <w:rPr>
+                <w:szCs w:val="20"/>
+                <w:highlight w:val="yellow"/>
+                <w:lang w:val="en-US"/>
+              </w:rPr>
+              <w:t>Terdapat</w:t>
+            </w:r>
+            <w:proofErr w:type="spellEnd"/>
+            <w:r>
+              <w:rPr>
+                <w:szCs w:val="20"/>
+                <w:highlight w:val="yellow"/>
+                <w:lang w:val="en-US"/>
+              </w:rPr>
+              <w:t xml:space="preserve"> card yang </w:t>
+            </w:r>
+            <w:proofErr w:type="spellStart"/>
+            <w:r>
+              <w:rPr>
+                <w:szCs w:val="20"/>
+                <w:highlight w:val="yellow"/>
+                <w:lang w:val="en-US"/>
+              </w:rPr>
+              <w:t>rapi</w:t>
+            </w:r>
+            <w:proofErr w:type="spellEnd"/>
+            <w:r>
+              <w:rPr>
+                <w:szCs w:val="20"/>
+                <w:highlight w:val="yellow"/>
+                <w:lang w:val="en-US"/>
+              </w:rPr>
+              <w:t xml:space="preserve"> dan </w:t>
+            </w:r>
+            <w:proofErr w:type="spellStart"/>
+            <w:r>
+              <w:rPr>
+                <w:szCs w:val="20"/>
+                <w:highlight w:val="yellow"/>
+                <w:lang w:val="en-US"/>
+              </w:rPr>
+              <w:t>sesuai</w:t>
+            </w:r>
+            <w:proofErr w:type="spellEnd"/>
+            <w:r>
+              <w:rPr>
+                <w:szCs w:val="20"/>
+                <w:highlight w:val="yellow"/>
+                <w:lang w:val="en-US"/>
+              </w:rPr>
+              <w:t xml:space="preserve"> </w:t>
+            </w:r>
+            <w:proofErr w:type="spellStart"/>
+            <w:r>
+              <w:rPr>
+                <w:szCs w:val="20"/>
+                <w:highlight w:val="yellow"/>
+                <w:lang w:val="en-US"/>
+              </w:rPr>
+              <w:t>ketentuan</w:t>
+            </w:r>
+            <w:proofErr w:type="spellEnd"/>
           </w:p>
         </w:tc>
       </w:tr>
@@ -3760,13 +5262,63 @@
                 <w:lang w:val="en-US"/>
               </w:rPr>
             </w:pPr>
-            <w:r>
-              <w:rPr>
-                <w:szCs w:val="20"/>
-                <w:lang w:val="en-US"/>
-              </w:rPr>
-              <w:t>Tombol delete berfungsi dengan benar</w:t>
-            </w:r>
+            <w:proofErr w:type="spellStart"/>
+            <w:r>
+              <w:rPr>
+                <w:szCs w:val="20"/>
+                <w:lang w:val="en-US"/>
+              </w:rPr>
+              <w:t>Tombol</w:t>
+            </w:r>
+            <w:proofErr w:type="spellEnd"/>
+            <w:r>
+              <w:rPr>
+                <w:szCs w:val="20"/>
+                <w:lang w:val="en-US"/>
+              </w:rPr>
+              <w:t xml:space="preserve"> delete </w:t>
+            </w:r>
+            <w:proofErr w:type="spellStart"/>
+            <w:r>
+              <w:rPr>
+                <w:szCs w:val="20"/>
+                <w:lang w:val="en-US"/>
+              </w:rPr>
+              <w:t>berfungsi</w:t>
+            </w:r>
+            <w:proofErr w:type="spellEnd"/>
+            <w:r>
+              <w:rPr>
+                <w:szCs w:val="20"/>
+                <w:lang w:val="en-US"/>
+              </w:rPr>
+              <w:t xml:space="preserve"> </w:t>
+            </w:r>
+            <w:proofErr w:type="spellStart"/>
+            <w:r>
+              <w:rPr>
+                <w:szCs w:val="20"/>
+                <w:lang w:val="en-US"/>
+              </w:rPr>
+              <w:t>dengan</w:t>
+            </w:r>
+            <w:proofErr w:type="spellEnd"/>
+            <w:r>
+              <w:rPr>
+                <w:szCs w:val="20"/>
+                <w:lang w:val="en-US"/>
+              </w:rPr>
+              <w:t xml:space="preserve"> </w:t>
+            </w:r>
+            <w:proofErr w:type="spellStart"/>
+            <w:r>
+              <w:rPr>
+                <w:szCs w:val="20"/>
+                <w:lang w:val="en-US"/>
+              </w:rPr>
+              <w:t>benar</w:t>
+            </w:r>
+            <w:proofErr w:type="spellEnd"/>
           </w:p>
         </w:tc>
       </w:tr>
@@ -3804,13 +5356,63 @@
                 <w:lang w:val="en-US"/>
               </w:rPr>
             </w:pPr>
-            <w:r>
-              <w:rPr>
-                <w:szCs w:val="20"/>
-                <w:lang w:val="en-US"/>
-              </w:rPr>
-              <w:t>Tombol view dan edit berfungsi dengan benar</w:t>
-            </w:r>
+            <w:proofErr w:type="spellStart"/>
+            <w:r>
+              <w:rPr>
+                <w:szCs w:val="20"/>
+                <w:lang w:val="en-US"/>
+              </w:rPr>
+              <w:t>Tombol</w:t>
+            </w:r>
+            <w:proofErr w:type="spellEnd"/>
+            <w:r>
+              <w:rPr>
+                <w:szCs w:val="20"/>
+                <w:lang w:val="en-US"/>
+              </w:rPr>
+              <w:t xml:space="preserve"> view dan edit </w:t>
+            </w:r>
+            <w:proofErr w:type="spellStart"/>
+            <w:r>
+              <w:rPr>
+                <w:szCs w:val="20"/>
+                <w:lang w:val="en-US"/>
+              </w:rPr>
+              <w:t>berfungsi</w:t>
+            </w:r>
+            <w:proofErr w:type="spellEnd"/>
+            <w:r>
+              <w:rPr>
+                <w:szCs w:val="20"/>
+                <w:lang w:val="en-US"/>
+              </w:rPr>
+              <w:t xml:space="preserve"> </w:t>
+            </w:r>
+            <w:proofErr w:type="spellStart"/>
+            <w:r>
+              <w:rPr>
+                <w:szCs w:val="20"/>
+                <w:lang w:val="en-US"/>
+              </w:rPr>
+              <w:t>dengan</w:t>
+            </w:r>
+            <w:proofErr w:type="spellEnd"/>
+            <w:r>
+              <w:rPr>
+                <w:szCs w:val="20"/>
+                <w:lang w:val="en-US"/>
+              </w:rPr>
+              <w:t xml:space="preserve"> </w:t>
+            </w:r>
+            <w:proofErr w:type="spellStart"/>
+            <w:r>
+              <w:rPr>
+                <w:szCs w:val="20"/>
+                <w:lang w:val="en-US"/>
+              </w:rPr>
+              <w:t>benar</w:t>
+            </w:r>
+            <w:proofErr w:type="spellEnd"/>
           </w:p>
         </w:tc>
       </w:tr>
@@ -3894,7 +5496,71 @@
                 <w:szCs w:val="20"/>
                 <w:lang w:val="en-US"/>
               </w:rPr>
-              <w:t>Data auto terisi saat ditekan tombol edit</w:t>
+              <w:t xml:space="preserve">Data auto </w:t>
+            </w:r>
+            <w:proofErr w:type="spellStart"/>
+            <w:r>
+              <w:rPr>
+                <w:szCs w:val="20"/>
+                <w:lang w:val="en-US"/>
+              </w:rPr>
+              <w:t>terisi</w:t>
+            </w:r>
+            <w:proofErr w:type="spellEnd"/>
+            <w:r>
+              <w:rPr>
+                <w:szCs w:val="20"/>
+                <w:lang w:val="en-US"/>
+              </w:rPr>
+              <w:t xml:space="preserve"> </w:t>
+            </w:r>
+            <w:proofErr w:type="spellStart"/>
+            <w:r>
+              <w:rPr>
+                <w:szCs w:val="20"/>
+                <w:lang w:val="en-US"/>
+              </w:rPr>
+              <w:t>saat</w:t>
+            </w:r>
+            <w:proofErr w:type="spellEnd"/>
+            <w:r>
+              <w:rPr>
+                <w:szCs w:val="20"/>
+                <w:lang w:val="en-US"/>
+              </w:rPr>
+              <w:t xml:space="preserve"> </w:t>
+            </w:r>
+            <w:proofErr w:type="spellStart"/>
+            <w:r>
+              <w:rPr>
+                <w:szCs w:val="20"/>
+                <w:lang w:val="en-US"/>
+              </w:rPr>
+              <w:t>ditekan</w:t>
+            </w:r>
+            <w:proofErr w:type="spellEnd"/>
+            <w:r>
+              <w:rPr>
+                <w:szCs w:val="20"/>
+                <w:lang w:val="en-US"/>
+              </w:rPr>
+              <w:t xml:space="preserve"> </w:t>
+            </w:r>
+            <w:proofErr w:type="spellStart"/>
+            <w:r>
+              <w:rPr>
+                <w:szCs w:val="20"/>
+                <w:lang w:val="en-US"/>
+              </w:rPr>
+              <w:t>tombol</w:t>
+            </w:r>
+            <w:proofErr w:type="spellEnd"/>
+            <w:r>
+              <w:rPr>
+                <w:szCs w:val="20"/>
+                <w:lang w:val="en-US"/>
+              </w:rPr>
+              <w:t xml:space="preserve"> edit</w:t>
             </w:r>
           </w:p>
         </w:tc>
@@ -3909,12 +5575,14 @@
               <w:ind w:left="0" w:hanging="2"/>
               <w:jc w:val="both"/>
               <w:rPr>
+                <w:highlight w:val="yellow"/>
                 <w:lang w:val="en-US"/>
               </w:rPr>
             </w:pPr>
             <w:r>
               <w:rPr>
                 <w:szCs w:val="20"/>
+                <w:highlight w:val="yellow"/>
                 <w:lang w:val="en-US"/>
               </w:rPr>
               <w:t>0/1/2</w:t>
@@ -3930,12 +5598,14 @@
               <w:ind w:left="0" w:hanging="2"/>
               <w:jc w:val="both"/>
               <w:rPr>
+                <w:highlight w:val="yellow"/>
                 <w:lang w:val="en-US"/>
               </w:rPr>
             </w:pPr>
             <w:r>
               <w:rPr>
                 <w:szCs w:val="20"/>
+                <w:highlight w:val="yellow"/>
                 <w:lang w:val="en-US"/>
               </w:rPr>
               <w:t>Dapat create form dan save edits</w:t>
@@ -3989,8 +5659,113 @@
                 <w:szCs w:val="20"/>
                 <w:lang w:val="en-US"/>
               </w:rPr>
-              <w:t>Dapat memilih jenis soal dan konten berubah sesuai pilihan</w:t>
-            </w:r>
+              <w:t xml:space="preserve">Dapat </w:t>
+            </w:r>
+            <w:proofErr w:type="spellStart"/>
+            <w:r>
+              <w:rPr>
+                <w:szCs w:val="20"/>
+                <w:lang w:val="en-US"/>
+              </w:rPr>
+              <w:t>memilih</w:t>
+            </w:r>
+            <w:proofErr w:type="spellEnd"/>
+            <w:r>
+              <w:rPr>
+                <w:szCs w:val="20"/>
+                <w:lang w:val="en-US"/>
+              </w:rPr>
+              <w:t xml:space="preserve"> </w:t>
+            </w:r>
+            <w:proofErr w:type="spellStart"/>
+            <w:r>
+              <w:rPr>
+                <w:szCs w:val="20"/>
+                <w:lang w:val="en-US"/>
+              </w:rPr>
+              <w:t>jenis</w:t>
+            </w:r>
+            <w:proofErr w:type="spellEnd"/>
+            <w:r>
+              <w:rPr>
+                <w:szCs w:val="20"/>
+                <w:lang w:val="en-US"/>
+              </w:rPr>
+              <w:t xml:space="preserve"> </w:t>
+            </w:r>
+            <w:proofErr w:type="spellStart"/>
+            <w:r>
+              <w:rPr>
+                <w:szCs w:val="20"/>
+                <w:lang w:val="en-US"/>
+              </w:rPr>
+              <w:t>soal</w:t>
+            </w:r>
+            <w:proofErr w:type="spellEnd"/>
+            <w:r>
+              <w:rPr>
+                <w:szCs w:val="20"/>
+                <w:lang w:val="en-US"/>
+              </w:rPr>
+              <w:t xml:space="preserve"> dan </w:t>
+            </w:r>
+            <w:proofErr w:type="spellStart"/>
+            <w:r>
+              <w:rPr>
+                <w:szCs w:val="20"/>
+                <w:lang w:val="en-US"/>
+              </w:rPr>
+              <w:t>konten</w:t>
+            </w:r>
+            <w:proofErr w:type="spellEnd"/>
+            <w:r>
+              <w:rPr>
+                <w:szCs w:val="20"/>
+                <w:lang w:val="en-US"/>
+              </w:rPr>
+              <w:t xml:space="preserve"> </w:t>
+            </w:r>
+            <w:proofErr w:type="spellStart"/>
+            <w:r>
+              <w:rPr>
+                <w:szCs w:val="20"/>
+                <w:lang w:val="en-US"/>
+              </w:rPr>
+              <w:t>berubah</w:t>
+            </w:r>
+            <w:proofErr w:type="spellEnd"/>
+            <w:r>
+              <w:rPr>
+                <w:szCs w:val="20"/>
+                <w:lang w:val="en-US"/>
+              </w:rPr>
+              <w:t xml:space="preserve"> </w:t>
+            </w:r>
+            <w:proofErr w:type="spellStart"/>
+            <w:r>
+              <w:rPr>
+                <w:szCs w:val="20"/>
+                <w:lang w:val="en-US"/>
+              </w:rPr>
+              <w:t>sesuai</w:t>
+            </w:r>
+            <w:proofErr w:type="spellEnd"/>
+            <w:r>
+              <w:rPr>
+                <w:szCs w:val="20"/>
+                <w:lang w:val="en-US"/>
+              </w:rPr>
+              <w:t xml:space="preserve"> </w:t>
+            </w:r>
+            <w:proofErr w:type="spellStart"/>
+            <w:r>
+              <w:rPr>
+                <w:szCs w:val="20"/>
+                <w:lang w:val="en-US"/>
+              </w:rPr>
+              <w:t>pilihan</w:t>
+            </w:r>
+            <w:proofErr w:type="spellEnd"/>
           </w:p>
         </w:tc>
       </w:tr>
@@ -4028,13 +5803,31 @@
                 <w:lang w:val="en-US"/>
               </w:rPr>
             </w:pPr>
-            <w:r>
-              <w:rPr>
-                <w:szCs w:val="20"/>
-                <w:lang w:val="en-US"/>
-              </w:rPr>
-              <w:t>Terdapat slider yang berfungsi</w:t>
-            </w:r>
+            <w:proofErr w:type="spellStart"/>
+            <w:r>
+              <w:rPr>
+                <w:szCs w:val="20"/>
+                <w:lang w:val="en-US"/>
+              </w:rPr>
+              <w:t>Terdapat</w:t>
+            </w:r>
+            <w:proofErr w:type="spellEnd"/>
+            <w:r>
+              <w:rPr>
+                <w:szCs w:val="20"/>
+                <w:lang w:val="en-US"/>
+              </w:rPr>
+              <w:t xml:space="preserve"> slider yang </w:t>
+            </w:r>
+            <w:proofErr w:type="spellStart"/>
+            <w:r>
+              <w:rPr>
+                <w:szCs w:val="20"/>
+                <w:lang w:val="en-US"/>
+              </w:rPr>
+              <w:t>berfungsi</w:t>
+            </w:r>
+            <w:proofErr w:type="spellEnd"/>
           </w:p>
         </w:tc>
       </w:tr>
@@ -4072,13 +5865,31 @@
                 <w:lang w:val="en-US"/>
               </w:rPr>
             </w:pPr>
-            <w:r>
-              <w:rPr>
-                <w:szCs w:val="20"/>
-                <w:lang w:val="en-US"/>
-              </w:rPr>
-              <w:t>Tombol Add More Option berfungsi</w:t>
-            </w:r>
+            <w:proofErr w:type="spellStart"/>
+            <w:r>
+              <w:rPr>
+                <w:szCs w:val="20"/>
+                <w:lang w:val="en-US"/>
+              </w:rPr>
+              <w:t>Tombol</w:t>
+            </w:r>
+            <w:proofErr w:type="spellEnd"/>
+            <w:r>
+              <w:rPr>
+                <w:szCs w:val="20"/>
+                <w:lang w:val="en-US"/>
+              </w:rPr>
+              <w:t xml:space="preserve"> Add More Option </w:t>
+            </w:r>
+            <w:proofErr w:type="spellStart"/>
+            <w:r>
+              <w:rPr>
+                <w:szCs w:val="20"/>
+                <w:lang w:val="en-US"/>
+              </w:rPr>
+              <w:t>berfungsi</w:t>
+            </w:r>
+            <w:proofErr w:type="spellEnd"/>
           </w:p>
         </w:tc>
       </w:tr>
@@ -4121,7 +5932,87 @@
                 <w:szCs w:val="20"/>
                 <w:lang w:val="en-US"/>
               </w:rPr>
-              <w:t>Dapat menambah pertanyaan saat menekan tombol Add Question</w:t>
+              <w:t xml:space="preserve">Dapat </w:t>
+            </w:r>
+            <w:proofErr w:type="spellStart"/>
+            <w:r>
+              <w:rPr>
+                <w:szCs w:val="20"/>
+                <w:lang w:val="en-US"/>
+              </w:rPr>
+              <w:t>menambah</w:t>
+            </w:r>
+            <w:proofErr w:type="spellEnd"/>
+            <w:r>
+              <w:rPr>
+                <w:szCs w:val="20"/>
+                <w:lang w:val="en-US"/>
+              </w:rPr>
+              <w:t xml:space="preserve"> </w:t>
+            </w:r>
+            <w:proofErr w:type="spellStart"/>
+            <w:r>
+              <w:rPr>
+                <w:szCs w:val="20"/>
+                <w:lang w:val="en-US"/>
+              </w:rPr>
+              <w:t>pertanyaan</w:t>
+            </w:r>
+            <w:proofErr w:type="spellEnd"/>
+            <w:r>
+              <w:rPr>
+                <w:szCs w:val="20"/>
+                <w:lang w:val="en-US"/>
+              </w:rPr>
+              <w:t xml:space="preserve"> </w:t>
+            </w:r>
+            <w:proofErr w:type="spellStart"/>
+            <w:r>
+              <w:rPr>
+                <w:szCs w:val="20"/>
+                <w:lang w:val="en-US"/>
+              </w:rPr>
+              <w:t>saat</w:t>
+            </w:r>
+            <w:proofErr w:type="spellEnd"/>
+            <w:r>
+              <w:rPr>
+                <w:szCs w:val="20"/>
+                <w:lang w:val="en-US"/>
+              </w:rPr>
+              <w:t xml:space="preserve"> </w:t>
+            </w:r>
+            <w:proofErr w:type="spellStart"/>
+            <w:r>
+              <w:rPr>
+                <w:szCs w:val="20"/>
+                <w:lang w:val="en-US"/>
+              </w:rPr>
+              <w:t>menekan</w:t>
+            </w:r>
+            <w:proofErr w:type="spellEnd"/>
+            <w:r>
+              <w:rPr>
+                <w:szCs w:val="20"/>
+                <w:lang w:val="en-US"/>
+              </w:rPr>
+              <w:t xml:space="preserve"> </w:t>
+            </w:r>
+            <w:proofErr w:type="spellStart"/>
+            <w:r>
+              <w:rPr>
+                <w:szCs w:val="20"/>
+                <w:lang w:val="en-US"/>
+              </w:rPr>
+              <w:t>tombol</w:t>
+            </w:r>
+            <w:proofErr w:type="spellEnd"/>
+            <w:r>
+              <w:rPr>
+                <w:szCs w:val="20"/>
+                <w:lang w:val="en-US"/>
+              </w:rPr>
+              <w:t xml:space="preserve"> Add Question</w:t>
             </w:r>
           </w:p>
         </w:tc>
@@ -4198,7 +6089,55 @@
                 <w:szCs w:val="20"/>
                 <w:lang w:val="en-US"/>
               </w:rPr>
-              <w:t>Dapat menampilkan form sesuai yang tersimpan pada card</w:t>
+              <w:t xml:space="preserve">Dapat </w:t>
+            </w:r>
+            <w:proofErr w:type="spellStart"/>
+            <w:r>
+              <w:rPr>
+                <w:szCs w:val="20"/>
+                <w:lang w:val="en-US"/>
+              </w:rPr>
+              <w:t>menampilkan</w:t>
+            </w:r>
+            <w:proofErr w:type="spellEnd"/>
+            <w:r>
+              <w:rPr>
+                <w:szCs w:val="20"/>
+                <w:lang w:val="en-US"/>
+              </w:rPr>
+              <w:t xml:space="preserve"> form </w:t>
+            </w:r>
+            <w:proofErr w:type="spellStart"/>
+            <w:r>
+              <w:rPr>
+                <w:szCs w:val="20"/>
+                <w:lang w:val="en-US"/>
+              </w:rPr>
+              <w:t>sesuai</w:t>
+            </w:r>
+            <w:proofErr w:type="spellEnd"/>
+            <w:r>
+              <w:rPr>
+                <w:szCs w:val="20"/>
+                <w:lang w:val="en-US"/>
+              </w:rPr>
+              <w:t xml:space="preserve"> yang </w:t>
+            </w:r>
+            <w:proofErr w:type="spellStart"/>
+            <w:r>
+              <w:rPr>
+                <w:szCs w:val="20"/>
+                <w:lang w:val="en-US"/>
+              </w:rPr>
+              <w:t>tersimpan</w:t>
+            </w:r>
+            <w:proofErr w:type="spellEnd"/>
+            <w:r>
+              <w:rPr>
+                <w:szCs w:val="20"/>
+                <w:lang w:val="en-US"/>
+              </w:rPr>
+              <w:t xml:space="preserve"> pada card</w:t>
             </w:r>
           </w:p>
         </w:tc>
@@ -4242,8 +6181,49 @@
                 <w:szCs w:val="20"/>
                 <w:lang w:val="en-US"/>
               </w:rPr>
-              <w:t>Radio button berfungsi dengan benar</w:t>
-            </w:r>
+              <w:t xml:space="preserve">Radio button </w:t>
+            </w:r>
+            <w:proofErr w:type="spellStart"/>
+            <w:r>
+              <w:rPr>
+                <w:szCs w:val="20"/>
+                <w:lang w:val="en-US"/>
+              </w:rPr>
+              <w:t>berfungsi</w:t>
+            </w:r>
+            <w:proofErr w:type="spellEnd"/>
+            <w:r>
+              <w:rPr>
+                <w:szCs w:val="20"/>
+                <w:lang w:val="en-US"/>
+              </w:rPr>
+              <w:t xml:space="preserve"> </w:t>
+            </w:r>
+            <w:proofErr w:type="spellStart"/>
+            <w:r>
+              <w:rPr>
+                <w:szCs w:val="20"/>
+                <w:lang w:val="en-US"/>
+              </w:rPr>
+              <w:t>dengan</w:t>
+            </w:r>
+            <w:proofErr w:type="spellEnd"/>
+            <w:r>
+              <w:rPr>
+                <w:szCs w:val="20"/>
+                <w:lang w:val="en-US"/>
+              </w:rPr>
+              <w:t xml:space="preserve"> </w:t>
+            </w:r>
+            <w:proofErr w:type="spellStart"/>
+            <w:r>
+              <w:rPr>
+                <w:szCs w:val="20"/>
+                <w:lang w:val="en-US"/>
+              </w:rPr>
+              <w:t>benar</w:t>
+            </w:r>
+            <w:proofErr w:type="spellEnd"/>
           </w:p>
         </w:tc>
       </w:tr>
@@ -4286,8 +6266,49 @@
                 <w:szCs w:val="20"/>
                 <w:lang w:val="en-US"/>
               </w:rPr>
-              <w:t>Checkbox berfungsi dengan benar</w:t>
-            </w:r>
+              <w:t xml:space="preserve">Checkbox </w:t>
+            </w:r>
+            <w:proofErr w:type="spellStart"/>
+            <w:r>
+              <w:rPr>
+                <w:szCs w:val="20"/>
+                <w:lang w:val="en-US"/>
+              </w:rPr>
+              <w:t>berfungsi</w:t>
+            </w:r>
+            <w:proofErr w:type="spellEnd"/>
+            <w:r>
+              <w:rPr>
+                <w:szCs w:val="20"/>
+                <w:lang w:val="en-US"/>
+              </w:rPr>
+              <w:t xml:space="preserve"> </w:t>
+            </w:r>
+            <w:proofErr w:type="spellStart"/>
+            <w:r>
+              <w:rPr>
+                <w:szCs w:val="20"/>
+                <w:lang w:val="en-US"/>
+              </w:rPr>
+              <w:t>dengan</w:t>
+            </w:r>
+            <w:proofErr w:type="spellEnd"/>
+            <w:r>
+              <w:rPr>
+                <w:szCs w:val="20"/>
+                <w:lang w:val="en-US"/>
+              </w:rPr>
+              <w:t xml:space="preserve"> </w:t>
+            </w:r>
+            <w:proofErr w:type="spellStart"/>
+            <w:r>
+              <w:rPr>
+                <w:szCs w:val="20"/>
+                <w:lang w:val="en-US"/>
+              </w:rPr>
+              <w:t>benar</w:t>
+            </w:r>
+            <w:proofErr w:type="spellEnd"/>
           </w:p>
         </w:tc>
       </w:tr>
@@ -4325,12 +6346,37 @@
                 <w:lang w:val="en-US"/>
               </w:rPr>
             </w:pPr>
-            <w:r>
-              <w:rPr>
-                <w:szCs w:val="20"/>
-                <w:lang w:val="en-US"/>
-              </w:rPr>
-              <w:t>Terdapat input untuk short answer</w:t>
+            <w:proofErr w:type="spellStart"/>
+            <w:r>
+              <w:rPr>
+                <w:szCs w:val="20"/>
+                <w:lang w:val="en-US"/>
+              </w:rPr>
+              <w:t>Terdapat</w:t>
+            </w:r>
+            <w:proofErr w:type="spellEnd"/>
+            <w:r>
+              <w:rPr>
+                <w:szCs w:val="20"/>
+                <w:lang w:val="en-US"/>
+              </w:rPr>
+              <w:t xml:space="preserve"> input </w:t>
+            </w:r>
+            <w:proofErr w:type="spellStart"/>
+            <w:r>
+              <w:rPr>
+                <w:szCs w:val="20"/>
+                <w:lang w:val="en-US"/>
+              </w:rPr>
+              <w:t>untuk</w:t>
+            </w:r>
+            <w:proofErr w:type="spellEnd"/>
+            <w:r>
+              <w:rPr>
+                <w:szCs w:val="20"/>
+                <w:lang w:val="en-US"/>
+              </w:rPr>
+              <w:t xml:space="preserve"> short answer</w:t>
             </w:r>
           </w:p>
         </w:tc>
@@ -4374,8 +6420,49 @@
                 <w:szCs w:val="20"/>
                 <w:lang w:val="en-US"/>
               </w:rPr>
-              <w:t>Soal required ditandai dengan * merah</w:t>
-            </w:r>
+              <w:t xml:space="preserve">Soal required </w:t>
+            </w:r>
+            <w:proofErr w:type="spellStart"/>
+            <w:r>
+              <w:rPr>
+                <w:szCs w:val="20"/>
+                <w:lang w:val="en-US"/>
+              </w:rPr>
+              <w:t>ditandai</w:t>
+            </w:r>
+            <w:proofErr w:type="spellEnd"/>
+            <w:r>
+              <w:rPr>
+                <w:szCs w:val="20"/>
+                <w:lang w:val="en-US"/>
+              </w:rPr>
+              <w:t xml:space="preserve"> </w:t>
+            </w:r>
+            <w:proofErr w:type="spellStart"/>
+            <w:r>
+              <w:rPr>
+                <w:szCs w:val="20"/>
+                <w:lang w:val="en-US"/>
+              </w:rPr>
+              <w:t>dengan</w:t>
+            </w:r>
+            <w:proofErr w:type="spellEnd"/>
+            <w:r>
+              <w:rPr>
+                <w:szCs w:val="20"/>
+                <w:lang w:val="en-US"/>
+              </w:rPr>
+              <w:t xml:space="preserve"> * </w:t>
+            </w:r>
+            <w:proofErr w:type="spellStart"/>
+            <w:r>
+              <w:rPr>
+                <w:szCs w:val="20"/>
+                <w:lang w:val="en-US"/>
+              </w:rPr>
+              <w:t>merah</w:t>
+            </w:r>
+            <w:proofErr w:type="spellEnd"/>
           </w:p>
         </w:tc>
       </w:tr>
@@ -4418,7 +6505,103 @@
                 <w:szCs w:val="20"/>
                 <w:lang w:val="en-US"/>
               </w:rPr>
-              <w:t>Saat ditekan submit, jumlah response bertambah, dan user kembali ke halaman home</w:t>
+              <w:t xml:space="preserve">Saat </w:t>
+            </w:r>
+            <w:proofErr w:type="spellStart"/>
+            <w:r>
+              <w:rPr>
+                <w:szCs w:val="20"/>
+                <w:lang w:val="en-US"/>
+              </w:rPr>
+              <w:t>ditekan</w:t>
+            </w:r>
+            <w:proofErr w:type="spellEnd"/>
+            <w:r>
+              <w:rPr>
+                <w:szCs w:val="20"/>
+                <w:lang w:val="en-US"/>
+              </w:rPr>
+              <w:t xml:space="preserve"> submit, </w:t>
+            </w:r>
+            <w:proofErr w:type="spellStart"/>
+            <w:r>
+              <w:rPr>
+                <w:szCs w:val="20"/>
+                <w:lang w:val="en-US"/>
+              </w:rPr>
+              <w:t>jumlah</w:t>
+            </w:r>
+            <w:proofErr w:type="spellEnd"/>
+            <w:r>
+              <w:rPr>
+                <w:szCs w:val="20"/>
+                <w:lang w:val="en-US"/>
+              </w:rPr>
+              <w:t xml:space="preserve"> response </w:t>
+            </w:r>
+            <w:proofErr w:type="spellStart"/>
+            <w:r>
+              <w:rPr>
+                <w:szCs w:val="20"/>
+                <w:lang w:val="en-US"/>
+              </w:rPr>
+              <w:t>bertambah</w:t>
+            </w:r>
+            <w:proofErr w:type="spellEnd"/>
+            <w:r>
+              <w:rPr>
+                <w:szCs w:val="20"/>
+                <w:lang w:val="en-US"/>
+              </w:rPr>
+              <w:t xml:space="preserve">, dan user </w:t>
+            </w:r>
+            <w:proofErr w:type="spellStart"/>
+            <w:r>
+              <w:rPr>
+                <w:szCs w:val="20"/>
+                <w:lang w:val="en-US"/>
+              </w:rPr>
+              <w:t>kembali</w:t>
+            </w:r>
+            <w:proofErr w:type="spellEnd"/>
+            <w:r>
+              <w:rPr>
+                <w:szCs w:val="20"/>
+                <w:lang w:val="en-US"/>
+              </w:rPr>
+              <w:t xml:space="preserve"> </w:t>
+            </w:r>
+            <w:proofErr w:type="spellStart"/>
+            <w:r>
+              <w:rPr>
+                <w:szCs w:val="20"/>
+                <w:lang w:val="en-US"/>
+              </w:rPr>
+              <w:t>ke</w:t>
+            </w:r>
+            <w:proofErr w:type="spellEnd"/>
+            <w:r>
+              <w:rPr>
+                <w:szCs w:val="20"/>
+                <w:lang w:val="en-US"/>
+              </w:rPr>
+              <w:t xml:space="preserve"> </w:t>
+            </w:r>
+            <w:proofErr w:type="spellStart"/>
+            <w:r>
+              <w:rPr>
+                <w:szCs w:val="20"/>
+                <w:lang w:val="en-US"/>
+              </w:rPr>
+              <w:t>halaman</w:t>
+            </w:r>
+            <w:proofErr w:type="spellEnd"/>
+            <w:r>
+              <w:rPr>
+                <w:szCs w:val="20"/>
+                <w:lang w:val="en-US"/>
+              </w:rPr>
+              <w:t xml:space="preserve"> home</w:t>
             </w:r>
           </w:p>
         </w:tc>
@@ -4466,12 +6649,14 @@
               <w:ind w:left="0" w:hanging="2"/>
               <w:jc w:val="both"/>
               <w:rPr>
+                <w:highlight w:val="yellow"/>
                 <w:lang w:val="en-US"/>
               </w:rPr>
             </w:pPr>
             <w:r>
               <w:rPr>
                 <w:szCs w:val="20"/>
+                <w:highlight w:val="yellow"/>
                 <w:lang w:val="en-US"/>
               </w:rPr>
               <w:t>0/1</w:t>
@@ -4487,15 +6672,27 @@
               <w:ind w:left="0" w:hanging="2"/>
               <w:jc w:val="both"/>
               <w:rPr>
+                <w:highlight w:val="yellow"/>
                 <w:lang w:val="en-US"/>
               </w:rPr>
             </w:pPr>
-            <w:r>
-              <w:rPr>
-                <w:szCs w:val="20"/>
-                <w:lang w:val="en-US"/>
-              </w:rPr>
-              <w:t>Menggunakan placeholder</w:t>
+            <w:proofErr w:type="spellStart"/>
+            <w:r>
+              <w:rPr>
+                <w:szCs w:val="20"/>
+                <w:highlight w:val="yellow"/>
+                <w:lang w:val="en-US"/>
+              </w:rPr>
+              <w:t>Menggunakan</w:t>
+            </w:r>
+            <w:proofErr w:type="spellEnd"/>
+            <w:r>
+              <w:rPr>
+                <w:szCs w:val="20"/>
+                <w:highlight w:val="yellow"/>
+                <w:lang w:val="en-US"/>
+              </w:rPr>
+              <w:t xml:space="preserve"> placeholder</w:t>
             </w:r>
           </w:p>
         </w:tc>
@@ -4510,12 +6707,14 @@
               <w:ind w:left="0" w:hanging="2"/>
               <w:jc w:val="both"/>
               <w:rPr>
+                <w:highlight w:val="yellow"/>
                 <w:lang w:val="en-US"/>
               </w:rPr>
             </w:pPr>
             <w:r>
               <w:rPr>
                 <w:szCs w:val="20"/>
+                <w:highlight w:val="yellow"/>
                 <w:lang w:val="en-US"/>
               </w:rPr>
               <w:t>0</w:t>
@@ -4523,6 +6722,7 @@
             <w:r>
               <w:rPr>
                 <w:szCs w:val="20"/>
+                <w:highlight w:val="yellow"/>
                 <w:lang w:val="en-US"/>
               </w:rPr>
               <w:t>/</w:t>
@@ -4530,6 +6730,7 @@
             <w:r>
               <w:rPr>
                 <w:szCs w:val="20"/>
+                <w:highlight w:val="yellow"/>
                 <w:lang w:val="en-US"/>
               </w:rPr>
               <w:t>3</w:t>
@@ -4545,16 +6746,74 @@
               <w:ind w:left="0" w:hanging="2"/>
               <w:jc w:val="both"/>
               <w:rPr>
+                <w:highlight w:val="yellow"/>
                 <w:lang w:val="en-US"/>
               </w:rPr>
             </w:pPr>
-            <w:r>
-              <w:rPr>
-                <w:szCs w:val="20"/>
-                <w:lang w:val="en-US"/>
-              </w:rPr>
-              <w:t>Tampilan rapi dan sesuai contoh</w:t>
-            </w:r>
+            <w:proofErr w:type="spellStart"/>
+            <w:r>
+              <w:rPr>
+                <w:szCs w:val="20"/>
+                <w:highlight w:val="yellow"/>
+                <w:lang w:val="en-US"/>
+              </w:rPr>
+              <w:t>Tampilan</w:t>
+            </w:r>
+            <w:proofErr w:type="spellEnd"/>
+            <w:r>
+              <w:rPr>
+                <w:szCs w:val="20"/>
+                <w:highlight w:val="yellow"/>
+                <w:lang w:val="en-US"/>
+              </w:rPr>
+              <w:t xml:space="preserve"> </w:t>
+            </w:r>
+            <w:proofErr w:type="spellStart"/>
+            <w:r>
+              <w:rPr>
+                <w:szCs w:val="20"/>
+                <w:highlight w:val="yellow"/>
+                <w:lang w:val="en-US"/>
+              </w:rPr>
+              <w:t>rapi</w:t>
+            </w:r>
+            <w:proofErr w:type="spellEnd"/>
+            <w:r>
+              <w:rPr>
+                <w:szCs w:val="20"/>
+                <w:highlight w:val="yellow"/>
+                <w:lang w:val="en-US"/>
+              </w:rPr>
+              <w:t xml:space="preserve"> dan </w:t>
+            </w:r>
+            <w:proofErr w:type="spellStart"/>
+            <w:r>
+              <w:rPr>
+                <w:szCs w:val="20"/>
+                <w:highlight w:val="yellow"/>
+                <w:lang w:val="en-US"/>
+              </w:rPr>
+              <w:t>sesuai</w:t>
+            </w:r>
+            <w:proofErr w:type="spellEnd"/>
+            <w:r>
+              <w:rPr>
+                <w:szCs w:val="20"/>
+                <w:highlight w:val="yellow"/>
+                <w:lang w:val="en-US"/>
+              </w:rPr>
+              <w:t xml:space="preserve"> </w:t>
+            </w:r>
+            <w:proofErr w:type="spellStart"/>
+            <w:r>
+              <w:rPr>
+                <w:szCs w:val="20"/>
+                <w:highlight w:val="yellow"/>
+                <w:lang w:val="en-US"/>
+              </w:rPr>
+              <w:t>contoh</w:t>
+            </w:r>
+            <w:proofErr w:type="spellEnd"/>
           </w:p>
         </w:tc>
       </w:tr>
@@ -4703,7 +6962,7 @@
           </mc:Choice>
           <mc:Fallback>
             <w:pict>
-              <v:rect w14:anchorId="3AA0ECA6" id="Rectangle 1044" o:spid="_x0000_s1026" style="position:absolute;left:0;text-align:left;margin-left:349.85pt;margin-top:0;width:172.5pt;height:113.25pt;z-index:251664384;visibility:visible;mso-wrap-style:square;mso-wrap-distance-left:9pt;mso-wrap-distance-top:3.6pt;mso-wrap-distance-right:9pt;mso-wrap-distance-bottom:3.6pt;mso-position-horizontal:absolute;mso-position-horizontal-relative:text;mso-position-vertical:absolute;mso-position-vertical-relative:text;v-text-anchor:top" o:gfxdata="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" stroked="f">
+              <v:rect w14:anchorId="3AA0ECA6" id="Rectangle 1044" o:spid="_x0000_s1026" style="position:absolute;left:0;text-align:left;margin-left:349.85pt;margin-top:0;width:172.5pt;height:113.25pt;z-index:251664384;visibility:visible;mso-wrap-style:square;mso-wrap-distance-left:9pt;mso-wrap-distance-top:3.6pt;mso-wrap-distance-right:9pt;mso-wrap-distance-bottom:3.6pt;mso-position-horizontal:absolute;mso-position-horizontal-relative:text;mso-position-vertical:absolute;mso-position-vertical-relative:text;v-text-anchor:top" o:gfxdata="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" stroked="f">
                 <v:textbox inset="2.53958mm,1.2694mm,2.53958mm,1.2694mm">
                   <w:txbxContent>
                     <w:p>
@@ -4901,7 +7160,7 @@
           </mc:Choice>
           <mc:Fallback>
             <w:pict>
-              <v:rect w14:anchorId="52FB55F4" id="Rectangle 1045" o:spid="_x0000_s1027" style="position:absolute;left:0;text-align:left;margin-left:0;margin-top:0;width:179.05pt;height:112.2pt;z-index:251666432;visibility:visible;mso-wrap-style:square;mso-wrap-distance-left:9pt;mso-wrap-distance-top:3.6pt;mso-wrap-distance-right:9pt;mso-wrap-distance-bottom:3.6pt;mso-position-horizontal:center;mso-position-horizontal-relative:margin;mso-position-vertical:absolute;mso-position-vertical-relative:text;v-text-anchor:top" o:gfxdata="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" stroked="f">
+              <v:rect w14:anchorId="52FB55F4" id="Rectangle 1045" o:spid="_x0000_s1027" style="position:absolute;left:0;text-align:left;margin-left:0;margin-top:0;width:179.05pt;height:112.2pt;z-index:251666432;visibility:visible;mso-wrap-style:square;mso-wrap-distance-left:9pt;mso-wrap-distance-top:3.6pt;mso-wrap-distance-right:9pt;mso-wrap-distance-bottom:3.6pt;mso-position-horizontal:center;mso-position-horizontal-relative:margin;mso-position-vertical:absolute;mso-position-vertical-relative:text;v-text-anchor:top" o:gfxdata="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" stroked="f">
                 <v:textbox inset="2.53958mm,1.2694mm,2.53958mm,1.2694mm">
                   <w:txbxContent>
                     <w:p>
@@ -5063,7 +7322,39 @@
                                 <w:color w:val="000000"/>
                                 <w:lang w:val="en-US"/>
                               </w:rPr>
-                              <w:t>Mikhael Setiawan, S.Kom., M.Kom.</w:t>
+                              <w:t xml:space="preserve">Mikhael Setiawan, </w:t>
+                            </w:r>
+                            <w:proofErr w:type="spellStart"/>
+                            <w:r>
+                              <w:rPr>
+                                <w:color w:val="000000"/>
+                                <w:lang w:val="en-US"/>
+                              </w:rPr>
+                              <w:t>S.Kom</w:t>
+                            </w:r>
+                            <w:proofErr w:type="spellEnd"/>
+                            <w:r>
+                              <w:rPr>
+                                <w:color w:val="000000"/>
+                                <w:lang w:val="en-US"/>
+                              </w:rPr>
+                              <w:t xml:space="preserve">., </w:t>
+                            </w:r>
+                            <w:proofErr w:type="spellStart"/>
+                            <w:r>
+                              <w:rPr>
+                                <w:color w:val="000000"/>
+                                <w:lang w:val="en-US"/>
+                              </w:rPr>
+                              <w:t>M.Kom</w:t>
+                            </w:r>
+                            <w:proofErr w:type="spellEnd"/>
+                            <w:r>
+                              <w:rPr>
+                                <w:color w:val="000000"/>
+                                <w:lang w:val="en-US"/>
+                              </w:rPr>
+                              <w:t>.</w:t>
                             </w:r>
                             <w:r>
                               <w:rPr>
@@ -5109,7 +7400,7 @@
           </mc:Choice>
           <mc:Fallback>
             <w:pict>
-              <v:rect w14:anchorId="7B48E300" id="Rectangle 1043" o:spid="_x0000_s1028" style="position:absolute;left:0;text-align:left;margin-left:-4.7pt;margin-top:0;width:168pt;height:131.4pt;z-index:251665408;visibility:visible;mso-wrap-style:square;mso-width-percent:0;mso-height-percent:0;mso-wrap-distance-left:9pt;mso-wrap-distance-top:3.6pt;mso-wrap-distance-right:9pt;mso-wrap-distance-bottom:3.6pt;mso-position-horizontal:absolute;mso-position-horizontal-relative:margin;mso-position-vertical:absolute;mso-position-vertical-relative:text;mso-width-percent:0;mso-height-percent:0;mso-width-relative:margin;mso-height-relative:margin;v-text-anchor:top" o:gfxdata="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" stroked="f">
+              <v:rect w14:anchorId="7B48E300" id="Rectangle 1043" o:spid="_x0000_s1028" style="position:absolute;left:0;text-align:left;margin-left:-4.7pt;margin-top:0;width:168pt;height:131.4pt;z-index:251665408;visibility:visible;mso-wrap-style:square;mso-width-percent:0;mso-height-percent:0;mso-wrap-distance-left:9pt;mso-wrap-distance-top:3.6pt;mso-wrap-distance-right:9pt;mso-wrap-distance-bottom:3.6pt;mso-position-horizontal:absolute;mso-position-horizontal-relative:margin;mso-position-vertical:absolute;mso-position-vertical-relative:text;mso-width-percent:0;mso-height-percent:0;mso-width-relative:margin;mso-height-relative:margin;v-text-anchor:top" o:gfxdata="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" stroked="f">
                 <v:textbox inset="2.53958mm,1.2694mm,2.53958mm,1.2694mm">
                   <w:txbxContent>
                     <w:p>
@@ -5155,7 +7446,39 @@
                           <w:color w:val="000000"/>
                           <w:lang w:val="en-US"/>
                         </w:rPr>
-                        <w:t>Mikhael Setiawan, S.Kom., M.Kom.</w:t>
+                        <w:t xml:space="preserve">Mikhael Setiawan, </w:t>
+                      </w:r>
+                      <w:proofErr w:type="spellStart"/>
+                      <w:r>
+                        <w:rPr>
+                          <w:color w:val="000000"/>
+                          <w:lang w:val="en-US"/>
+                        </w:rPr>
+                        <w:t>S.Kom</w:t>
+                      </w:r>
+                      <w:proofErr w:type="spellEnd"/>
+                      <w:r>
+                        <w:rPr>
+                          <w:color w:val="000000"/>
+                          <w:lang w:val="en-US"/>
+                        </w:rPr>
+                        <w:t xml:space="preserve">., </w:t>
+                      </w:r>
+                      <w:proofErr w:type="spellStart"/>
+                      <w:r>
+                        <w:rPr>
+                          <w:color w:val="000000"/>
+                          <w:lang w:val="en-US"/>
+                        </w:rPr>
+                        <w:t>M.Kom</w:t>
+                      </w:r>
+                      <w:proofErr w:type="spellEnd"/>
+                      <w:r>
+                        <w:rPr>
+                          <w:color w:val="000000"/>
+                          <w:lang w:val="en-US"/>
+                        </w:rPr>
+                        <w:t>.</w:t>
                       </w:r>
                       <w:r>
                         <w:rPr>
@@ -5202,7 +7525,7 @@
 </file>
 
 <file path=word/endnotes.xml><?xml version="1.0" encoding="utf-8"?>
-<w:endnotes xmlns:wpc="http://schemas.microsoft.com/office/word/2010/wordprocessingCanvas" xmlns:cx="http://schemas.microsoft.com/office/drawing/2014/chartex" xmlns:cx1="http://schemas.microsoft.com/office/drawing/2015/9/8/chartex" xmlns:cx2="http://schemas.microsoft.com/office/drawing/2015/10/21/chartex" xmlns:cx3="http://schemas.microsoft.com/office/drawing/2016/5/9/chartex" xmlns:cx4="http://schemas.microsoft.com/office/drawing/2016/5/10/chartex" xmlns:cx5="http://schemas.microsoft.com/office/drawing/2016/5/11/chartex" xmlns:cx6="http://schemas.microsoft.com/office/drawing/2016/5/12/chartex" xmlns:cx7="http://schemas.microsoft.com/office/drawing/2016/5/13/chartex" xmlns:cx8="http://schemas.microsoft.com/office/drawing/2016/5/14/chartex" xmlns:mc="http://schemas.openxmlformats.org/markup-compatibility/2006" xmlns:aink="http://schemas.microsoft.com/office/drawing/2016/ink" xmlns:am3d="http://schemas.microsoft.com/office/drawing/2017/model3d" xmlns:o="urn:schemas-microsoft-com:office:office" xmlns:r="http://schemas.openxmlformats.org/officeDocument/2006/relationships" xmlns:m="http://schemas.openxmlformats.org/officeDocument/2006/math" xmlns:v="urn:schemas-microsoft-com:vml" xmlns:wp14="http://schemas.microsoft.com/office/word/2010/wordprocessingDrawing" xmlns:wp="http://schemas.openxmlformats.org/drawingml/2006/wordprocessingDrawing" xmlns:w10="urn:schemas-microsoft-com:office:word" xmlns:w="http://schemas.openxmlformats.org/wordprocessingml/2006/main" xmlns:w14="http://schemas.microsoft.com/office/word/2010/wordml" xmlns:w15="http://schemas.microsoft.com/office/word/2012/wordml" xmlns:w16cex="http://schemas.microsoft.com/office/word/2018/wordml/cex" xmlns:w16cid="http://schemas.microsoft.com/office/word/2016/wordml/cid" xmlns:w16="http://schemas.microsoft.com/office/word/2018/wordml" xmlns:w16se="http://schemas.microsoft.com/office/word/2015/wordml/symex" xmlns:wpg="http://schemas.microsoft.com/office/word/2010/wordprocessingGroup" xmlns:wpi="http://schemas.microsoft.com/office/word/2010/wordprocessingInk" xmlns:wne="http://schemas.microsoft.com/office/word/2006/wordml" xmlns:wps="http://schemas.microsoft.com/office/word/2010/wordprocessingShape" mc:Ignorable="w14 w15 w16se w16cid w16 w16cex wp14">
+<w:endnotes xmlns:wpc="http://schemas.microsoft.com/office/word/2010/wordprocessingCanvas" xmlns:cx="http://schemas.microsoft.com/office/drawing/2014/chartex" xmlns:cx1="http://schemas.microsoft.com/office/drawing/2015/9/8/chartex" xmlns:cx2="http://schemas.microsoft.com/office/drawing/2015/10/21/chartex" xmlns:cx3="http://schemas.microsoft.com/office/drawing/2016/5/9/chartex" xmlns:cx4="http://schemas.microsoft.com/office/drawing/2016/5/10/chartex" xmlns:cx5="http://schemas.microsoft.com/office/drawing/2016/5/11/chartex" xmlns:cx6="http://schemas.microsoft.com/office/drawing/2016/5/12/chartex" xmlns:cx7="http://schemas.microsoft.com/office/drawing/2016/5/13/chartex" xmlns:cx8="http://schemas.microsoft.com/office/drawing/2016/5/14/chartex" xmlns:mc="http://schemas.openxmlformats.org/markup-compatibility/2006" xmlns:aink="http://schemas.microsoft.com/office/drawing/2016/ink" xmlns:am3d="http://schemas.microsoft.com/office/drawing/2017/model3d" xmlns:o="urn:schemas-microsoft-com:office:office" xmlns:oel="http://schemas.microsoft.com/office/2019/extlst" xmlns:r="http://schemas.openxmlformats.org/officeDocument/2006/relationships" xmlns:m="http://schemas.openxmlformats.org/officeDocument/2006/math" xmlns:v="urn:schemas-microsoft-com:vml" xmlns:wp14="http://schemas.microsoft.com/office/word/2010/wordprocessingDrawing" xmlns:wp="http://schemas.openxmlformats.org/drawingml/2006/wordprocessingDrawing" xmlns:w10="urn:schemas-microsoft-com:office:word" xmlns:w="http://schemas.openxmlformats.org/wordprocessingml/2006/main" xmlns:w14="http://schemas.microsoft.com/office/word/2010/wordml" xmlns:w15="http://schemas.microsoft.com/office/word/2012/wordml" xmlns:w16cex="http://schemas.microsoft.com/office/word/2018/wordml/cex" xmlns:w16cid="http://schemas.microsoft.com/office/word/2016/wordml/cid" xmlns:w16="http://schemas.microsoft.com/office/word/2018/wordml" xmlns:w16du="http://schemas.microsoft.com/office/word/2023/wordml/word16du" xmlns:w16sdtdh="http://schemas.microsoft.com/office/word/2020/wordml/sdtdatahash" xmlns:w16se="http://schemas.microsoft.com/office/word/2015/wordml/symex" xmlns:wpg="http://schemas.microsoft.com/office/word/2010/wordprocessingGroup" xmlns:wpi="http://schemas.microsoft.com/office/word/2010/wordprocessingInk" xmlns:wne="http://schemas.microsoft.com/office/word/2006/wordml" xmlns:wps="http://schemas.microsoft.com/office/word/2010/wordprocessingShape" mc:Ignorable="w14 w15 w16se w16cid w16 w16cex w16sdtdh w16du wp14">
   <w:endnote w:type="separator" w:id="-1">
     <w:p>
       <w:pPr>
@@ -5229,7 +7552,7 @@
 </file>
 
 <file path=word/footer1.xml><?xml version="1.0" encoding="utf-8"?>
-<w:ftr xmlns:wpc="http://schemas.microsoft.com/office/word/2010/wordprocessingCanvas" xmlns:cx="http://schemas.microsoft.com/office/drawing/2014/chartex" xmlns:cx1="http://schemas.microsoft.com/office/drawing/2015/9/8/chartex" xmlns:cx2="http://schemas.microsoft.com/office/drawing/2015/10/21/chartex" xmlns:cx3="http://schemas.microsoft.com/office/drawing/2016/5/9/chartex" xmlns:cx4="http://schemas.microsoft.com/office/drawing/2016/5/10/chartex" xmlns:cx5="http://schemas.microsoft.com/office/drawing/2016/5/11/chartex" xmlns:cx6="http://schemas.microsoft.com/office/drawing/2016/5/12/chartex" xmlns:cx7="http://schemas.microsoft.com/office/drawing/2016/5/13/chartex" xmlns:cx8="http://schemas.microsoft.com/office/drawing/2016/5/14/chartex" xmlns:mc="http://schemas.openxmlformats.org/markup-compatibility/2006" xmlns:aink="http://schemas.microsoft.com/office/drawing/2016/ink" xmlns:am3d="http://schemas.microsoft.com/office/drawing/2017/model3d" xmlns:o="urn:schemas-microsoft-com:office:office" xmlns:r="http://schemas.openxmlformats.org/officeDocument/2006/relationships" xmlns:m="http://schemas.openxmlformats.org/officeDocument/2006/math" xmlns:v="urn:schemas-microsoft-com:vml" xmlns:wp14="http://schemas.microsoft.com/office/word/2010/wordprocessingDrawing" xmlns:wp="http://schemas.openxmlformats.org/drawingml/2006/wordprocessingDrawing" xmlns:w10="urn:schemas-microsoft-com:office:word" xmlns:w="http://schemas.openxmlformats.org/wordprocessingml/2006/main" xmlns:w14="http://schemas.microsoft.com/office/word/2010/wordml" xmlns:w15="http://schemas.microsoft.com/office/word/2012/wordml" xmlns:w16cex="http://schemas.microsoft.com/office/word/2018/wordml/cex" xmlns:w16cid="http://schemas.microsoft.com/office/word/2016/wordml/cid" xmlns:w16="http://schemas.microsoft.com/office/word/2018/wordml" xmlns:w16se="http://schemas.microsoft.com/office/word/2015/wordml/symex" xmlns:wpg="http://schemas.microsoft.com/office/word/2010/wordprocessingGroup" xmlns:wpi="http://schemas.microsoft.com/office/word/2010/wordprocessingInk" xmlns:wne="http://schemas.microsoft.com/office/word/2006/wordml" xmlns:wps="http://schemas.microsoft.com/office/word/2010/wordprocessingShape" mc:Ignorable="w14 w15 w16se w16cid w16 w16cex wp14">
+<w:ftr xmlns:wpc="http://schemas.microsoft.com/office/word/2010/wordprocessingCanvas" xmlns:cx="http://schemas.microsoft.com/office/drawing/2014/chartex" xmlns:cx1="http://schemas.microsoft.com/office/drawing/2015/9/8/chartex" xmlns:cx2="http://schemas.microsoft.com/office/drawing/2015/10/21/chartex" xmlns:cx3="http://schemas.microsoft.com/office/drawing/2016/5/9/chartex" xmlns:cx4="http://schemas.microsoft.com/office/drawing/2016/5/10/chartex" xmlns:cx5="http://schemas.microsoft.com/office/drawing/2016/5/11/chartex" xmlns:cx6="http://schemas.microsoft.com/office/drawing/2016/5/12/chartex" xmlns:cx7="http://schemas.microsoft.com/office/drawing/2016/5/13/chartex" xmlns:cx8="http://schemas.microsoft.com/office/drawing/2016/5/14/chartex" xmlns:mc="http://schemas.openxmlformats.org/markup-compatibility/2006" xmlns:aink="http://schemas.microsoft.com/office/drawing/2016/ink" xmlns:am3d="http://schemas.microsoft.com/office/drawing/2017/model3d" xmlns:o="urn:schemas-microsoft-com:office:office" xmlns:oel="http://schemas.microsoft.com/office/2019/extlst" xmlns:r="http://schemas.openxmlformats.org/officeDocument/2006/relationships" xmlns:m="http://schemas.openxmlformats.org/officeDocument/2006/math" xmlns:v="urn:schemas-microsoft-com:vml" xmlns:wp14="http://schemas.microsoft.com/office/word/2010/wordprocessingDrawing" xmlns:wp="http://schemas.openxmlformats.org/drawingml/2006/wordprocessingDrawing" xmlns:w10="urn:schemas-microsoft-com:office:word" xmlns:w="http://schemas.openxmlformats.org/wordprocessingml/2006/main" xmlns:w14="http://schemas.microsoft.com/office/word/2010/wordml" xmlns:w15="http://schemas.microsoft.com/office/word/2012/wordml" xmlns:w16cex="http://schemas.microsoft.com/office/word/2018/wordml/cex" xmlns:w16cid="http://schemas.microsoft.com/office/word/2016/wordml/cid" xmlns:w16="http://schemas.microsoft.com/office/word/2018/wordml" xmlns:w16du="http://schemas.microsoft.com/office/word/2023/wordml/word16du" xmlns:w16sdtdh="http://schemas.microsoft.com/office/word/2020/wordml/sdtdatahash" xmlns:w16se="http://schemas.microsoft.com/office/word/2015/wordml/symex" xmlns:wpg="http://schemas.microsoft.com/office/word/2010/wordprocessingGroup" xmlns:wpi="http://schemas.microsoft.com/office/word/2010/wordprocessingInk" xmlns:wne="http://schemas.microsoft.com/office/word/2006/wordml" xmlns:wps="http://schemas.microsoft.com/office/word/2010/wordprocessingShape" mc:Ignorable="w14 w15 w16se w16cid w16 w16cex w16sdtdh w16du wp14">
   <w:p>
     <w:pPr>
       <w:pBdr>
@@ -5305,7 +7628,7 @@
 </file>
 
 <file path=word/footnotes.xml><?xml version="1.0" encoding="utf-8"?>
-<w:footnotes xmlns:wpc="http://schemas.microsoft.com/office/word/2010/wordprocessingCanvas" xmlns:cx="http://schemas.microsoft.com/office/drawing/2014/chartex" xmlns:cx1="http://schemas.microsoft.com/office/drawing/2015/9/8/chartex" xmlns:cx2="http://schemas.microsoft.com/office/drawing/2015/10/21/chartex" xmlns:cx3="http://schemas.microsoft.com/office/drawing/2016/5/9/chartex" xmlns:cx4="http://schemas.microsoft.com/office/drawing/2016/5/10/chartex" xmlns:cx5="http://schemas.microsoft.com/office/drawing/2016/5/11/chartex" xmlns:cx6="http://schemas.microsoft.com/office/drawing/2016/5/12/chartex" xmlns:cx7="http://schemas.microsoft.com/office/drawing/2016/5/13/chartex" xmlns:cx8="http://schemas.microsoft.com/office/drawing/2016/5/14/chartex" xmlns:mc="http://schemas.openxmlformats.org/markup-compatibility/2006" xmlns:aink="http://schemas.microsoft.com/office/drawing/2016/ink" xmlns:am3d="http://schemas.microsoft.com/office/drawing/2017/model3d" xmlns:o="urn:schemas-microsoft-com:office:office" xmlns:r="http://schemas.openxmlformats.org/officeDocument/2006/relationships" xmlns:m="http://schemas.openxmlformats.org/officeDocument/2006/math" xmlns:v="urn:schemas-microsoft-com:vml" xmlns:wp14="http://schemas.microsoft.com/office/word/2010/wordprocessingDrawing" xmlns:wp="http://schemas.openxmlformats.org/drawingml/2006/wordprocessingDrawing" xmlns:w10="urn:schemas-microsoft-com:office:word" xmlns:w="http://schemas.openxmlformats.org/wordprocessingml/2006/main" xmlns:w14="http://schemas.microsoft.com/office/word/2010/wordml" xmlns:w15="http://schemas.microsoft.com/office/word/2012/wordml" xmlns:w16cex="http://schemas.microsoft.com/office/word/2018/wordml/cex" xmlns:w16cid="http://schemas.microsoft.com/office/word/2016/wordml/cid" xmlns:w16="http://schemas.microsoft.com/office/word/2018/wordml" xmlns:w16se="http://schemas.microsoft.com/office/word/2015/wordml/symex" xmlns:wpg="http://schemas.microsoft.com/office/word/2010/wordprocessingGroup" xmlns:wpi="http://schemas.microsoft.com/office/word/2010/wordprocessingInk" xmlns:wne="http://schemas.microsoft.com/office/word/2006/wordml" xmlns:wps="http://schemas.microsoft.com/office/word/2010/wordprocessingShape" mc:Ignorable="w14 w15 w16se w16cid w16 w16cex wp14">
+<w:footnotes xmlns:wpc="http://schemas.microsoft.com/office/word/2010/wordprocessingCanvas" xmlns:cx="http://schemas.microsoft.com/office/drawing/2014/chartex" xmlns:cx1="http://schemas.microsoft.com/office/drawing/2015/9/8/chartex" xmlns:cx2="http://schemas.microsoft.com/office/drawing/2015/10/21/chartex" xmlns:cx3="http://schemas.microsoft.com/office/drawing/2016/5/9/chartex" xmlns:cx4="http://schemas.microsoft.com/office/drawing/2016/5/10/chartex" xmlns:cx5="http://schemas.microsoft.com/office/drawing/2016/5/11/chartex" xmlns:cx6="http://schemas.microsoft.com/office/drawing/2016/5/12/chartex" xmlns:cx7="http://schemas.microsoft.com/office/drawing/2016/5/13/chartex" xmlns:cx8="http://schemas.microsoft.com/office/drawing/2016/5/14/chartex" xmlns:mc="http://schemas.openxmlformats.org/markup-compatibility/2006" xmlns:aink="http://schemas.microsoft.com/office/drawing/2016/ink" xmlns:am3d="http://schemas.microsoft.com/office/drawing/2017/model3d" xmlns:o="urn:schemas-microsoft-com:office:office" xmlns:oel="http://schemas.microsoft.com/office/2019/extlst" xmlns:r="http://schemas.openxmlformats.org/officeDocument/2006/relationships" xmlns:m="http://schemas.openxmlformats.org/officeDocument/2006/math" xmlns:v="urn:schemas-microsoft-com:vml" xmlns:wp14="http://schemas.microsoft.com/office/word/2010/wordprocessingDrawing" xmlns:wp="http://schemas.openxmlformats.org/drawingml/2006/wordprocessingDrawing" xmlns:w10="urn:schemas-microsoft-com:office:word" xmlns:w="http://schemas.openxmlformats.org/wordprocessingml/2006/main" xmlns:w14="http://schemas.microsoft.com/office/word/2010/wordml" xmlns:w15="http://schemas.microsoft.com/office/word/2012/wordml" xmlns:w16cex="http://schemas.microsoft.com/office/word/2018/wordml/cex" xmlns:w16cid="http://schemas.microsoft.com/office/word/2016/wordml/cid" xmlns:w16="http://schemas.microsoft.com/office/word/2018/wordml" xmlns:w16du="http://schemas.microsoft.com/office/word/2023/wordml/word16du" xmlns:w16sdtdh="http://schemas.microsoft.com/office/word/2020/wordml/sdtdatahash" xmlns:w16se="http://schemas.microsoft.com/office/word/2015/wordml/symex" xmlns:wpg="http://schemas.microsoft.com/office/word/2010/wordprocessingGroup" xmlns:wpi="http://schemas.microsoft.com/office/word/2010/wordprocessingInk" xmlns:wne="http://schemas.microsoft.com/office/word/2006/wordml" xmlns:wps="http://schemas.microsoft.com/office/word/2010/wordprocessingShape" mc:Ignorable="w14 w15 w16se w16cid w16 w16cex w16sdtdh w16du wp14">
   <w:footnote w:type="separator" w:id="-1">
     <w:p>
       <w:pPr>
@@ -5332,7 +7655,7 @@
 </file>
 
 <file path=word/numbering.xml><?xml version="1.0" encoding="utf-8"?>
-<w:numbering xmlns:wpc="http://schemas.microsoft.com/office/word/2010/wordprocessingCanvas" xmlns:cx="http://schemas.microsoft.com/office/drawing/2014/chartex" xmlns:cx1="http://schemas.microsoft.com/office/drawing/2015/9/8/chartex" xmlns:cx2="http://schemas.microsoft.com/office/drawing/2015/10/21/chartex" xmlns:cx3="http://schemas.microsoft.com/office/drawing/2016/5/9/chartex" xmlns:cx4="http://schemas.microsoft.com/office/drawing/2016/5/10/chartex" xmlns:cx5="http://schemas.microsoft.com/office/drawing/2016/5/11/chartex" xmlns:cx6="http://schemas.microsoft.com/office/drawing/2016/5/12/chartex" xmlns:cx7="http://schemas.microsoft.com/office/drawing/2016/5/13/chartex" xmlns:cx8="http://schemas.microsoft.com/office/drawing/2016/5/14/chartex" xmlns:mc="http://schemas.openxmlformats.org/markup-compatibility/2006" xmlns:aink="http://schemas.microsoft.com/office/drawing/2016/ink" xmlns:am3d="http://schemas.microsoft.com/office/drawing/2017/model3d" xmlns:o="urn:schemas-microsoft-com:office:office" xmlns:r="http://schemas.openxmlformats.org/officeDocument/2006/relationships" xmlns:m="http://schemas.openxmlformats.org/officeDocument/2006/math" xmlns:v="urn:schemas-microsoft-com:vml" xmlns:wp14="http://schemas.microsoft.com/office/word/2010/wordprocessingDrawing" xmlns:wp="http://schemas.openxmlformats.org/drawingml/2006/wordprocessingDrawing" xmlns:w10="urn:schemas-microsoft-com:office:word" xmlns:w="http://schemas.openxmlformats.org/wordprocessingml/2006/main" xmlns:w14="http://schemas.microsoft.com/office/word/2010/wordml" xmlns:w15="http://schemas.microsoft.com/office/word/2012/wordml" xmlns:w16cex="http://schemas.microsoft.com/office/word/2018/wordml/cex" xmlns:w16cid="http://schemas.microsoft.com/office/word/2016/wordml/cid" xmlns:w16="http://schemas.microsoft.com/office/word/2018/wordml" xmlns:w16se="http://schemas.microsoft.com/office/word/2015/wordml/symex" xmlns:wpg="http://schemas.microsoft.com/office/word/2010/wordprocessingGroup" xmlns:wpi="http://schemas.microsoft.com/office/word/2010/wordprocessingInk" xmlns:wne="http://schemas.microsoft.com/office/word/2006/wordml" xmlns:wps="http://schemas.microsoft.com/office/word/2010/wordprocessingShape" mc:Ignorable="w14 w15 w16se w16cid w16 w16cex wp14">
+<w:numbering xmlns:wpc="http://schemas.microsoft.com/office/word/2010/wordprocessingCanvas" xmlns:cx="http://schemas.microsoft.com/office/drawing/2014/chartex" xmlns:cx1="http://schemas.microsoft.com/office/drawing/2015/9/8/chartex" xmlns:cx2="http://schemas.microsoft.com/office/drawing/2015/10/21/chartex" xmlns:cx3="http://schemas.microsoft.com/office/drawing/2016/5/9/chartex" xmlns:cx4="http://schemas.microsoft.com/office/drawing/2016/5/10/chartex" xmlns:cx5="http://schemas.microsoft.com/office/drawing/2016/5/11/chartex" xmlns:cx6="http://schemas.microsoft.com/office/drawing/2016/5/12/chartex" xmlns:cx7="http://schemas.microsoft.com/office/drawing/2016/5/13/chartex" xmlns:cx8="http://schemas.microsoft.com/office/drawing/2016/5/14/chartex" xmlns:mc="http://schemas.openxmlformats.org/markup-compatibility/2006" xmlns:aink="http://schemas.microsoft.com/office/drawing/2016/ink" xmlns:am3d="http://schemas.microsoft.com/office/drawing/2017/model3d" xmlns:o="urn:schemas-microsoft-com:office:office" xmlns:oel="http://schemas.microsoft.com/office/2019/extlst" xmlns:r="http://schemas.openxmlformats.org/officeDocument/2006/relationships" xmlns:m="http://schemas.openxmlformats.org/officeDocument/2006/math" xmlns:v="urn:schemas-microsoft-com:vml" xmlns:wp14="http://schemas.microsoft.com/office/word/2010/wordprocessingDrawing" xmlns:wp="http://schemas.openxmlformats.org/drawingml/2006/wordprocessingDrawing" xmlns:w10="urn:schemas-microsoft-com:office:word" xmlns:w="http://schemas.openxmlformats.org/wordprocessingml/2006/main" xmlns:w14="http://schemas.microsoft.com/office/word/2010/wordml" xmlns:w15="http://schemas.microsoft.com/office/word/2012/wordml" xmlns:w16cex="http://schemas.microsoft.com/office/word/2018/wordml/cex" xmlns:w16cid="http://schemas.microsoft.com/office/word/2016/wordml/cid" xmlns:w16="http://schemas.microsoft.com/office/word/2018/wordml" xmlns:w16du="http://schemas.microsoft.com/office/word/2023/wordml/word16du" xmlns:w16sdtdh="http://schemas.microsoft.com/office/word/2020/wordml/sdtdatahash" xmlns:w16se="http://schemas.microsoft.com/office/word/2015/wordml/symex" xmlns:wpg="http://schemas.microsoft.com/office/word/2010/wordprocessingGroup" xmlns:wpi="http://schemas.microsoft.com/office/word/2010/wordprocessingInk" xmlns:wne="http://schemas.microsoft.com/office/word/2006/wordml" xmlns:wps="http://schemas.microsoft.com/office/word/2010/wordprocessingShape" mc:Ignorable="w14 w15 w16se w16cid w16 w16cex w16sdtdh w16du wp14">
   <w:abstractNum w:abstractNumId="0" w15:restartNumberingAfterBreak="0">
     <w:nsid w:val="05DC0607"/>
     <w:multiLevelType w:val="hybridMultilevel"/>
@@ -7175,59 +9498,59 @@
       </w:rPr>
     </w:lvl>
   </w:abstractNum>
-  <w:num w:numId="1">
+  <w:num w:numId="1" w16cid:durableId="990477413">
     <w:abstractNumId w:val="0"/>
   </w:num>
-  <w:num w:numId="2">
+  <w:num w:numId="2" w16cid:durableId="134690537">
     <w:abstractNumId w:val="15"/>
   </w:num>
-  <w:num w:numId="3">
+  <w:num w:numId="3" w16cid:durableId="1706783998">
     <w:abstractNumId w:val="7"/>
   </w:num>
-  <w:num w:numId="4">
+  <w:num w:numId="4" w16cid:durableId="1369069747">
     <w:abstractNumId w:val="1"/>
   </w:num>
-  <w:num w:numId="5">
+  <w:num w:numId="5" w16cid:durableId="1255894138">
     <w:abstractNumId w:val="8"/>
   </w:num>
-  <w:num w:numId="6">
+  <w:num w:numId="6" w16cid:durableId="74058520">
     <w:abstractNumId w:val="2"/>
   </w:num>
-  <w:num w:numId="7">
+  <w:num w:numId="7" w16cid:durableId="478301421">
     <w:abstractNumId w:val="9"/>
   </w:num>
-  <w:num w:numId="8">
+  <w:num w:numId="8" w16cid:durableId="1239486277">
     <w:abstractNumId w:val="6"/>
   </w:num>
-  <w:num w:numId="9">
+  <w:num w:numId="9" w16cid:durableId="416710355">
     <w:abstractNumId w:val="3"/>
   </w:num>
-  <w:num w:numId="10">
+  <w:num w:numId="10" w16cid:durableId="444618211">
     <w:abstractNumId w:val="12"/>
   </w:num>
-  <w:num w:numId="11">
+  <w:num w:numId="11" w16cid:durableId="1777825431">
     <w:abstractNumId w:val="13"/>
   </w:num>
-  <w:num w:numId="12">
+  <w:num w:numId="12" w16cid:durableId="2126346861">
     <w:abstractNumId w:val="5"/>
   </w:num>
-  <w:num w:numId="13">
+  <w:num w:numId="13" w16cid:durableId="1666323847">
     <w:abstractNumId w:val="11"/>
   </w:num>
-  <w:num w:numId="14">
+  <w:num w:numId="14" w16cid:durableId="380982440">
     <w:abstractNumId w:val="10"/>
   </w:num>
-  <w:num w:numId="15">
+  <w:num w:numId="15" w16cid:durableId="1451625651">
     <w:abstractNumId w:val="14"/>
   </w:num>
-  <w:num w:numId="16">
+  <w:num w:numId="16" w16cid:durableId="2093773533">
     <w:abstractNumId w:val="4"/>
   </w:num>
 </w:numbering>
 </file>
 
 <file path=word/styles.xml><?xml version="1.0" encoding="utf-8"?>
-<w:styles xmlns:mc="http://schemas.openxmlformats.org/markup-compatibility/2006" xmlns:r="http://schemas.openxmlformats.org/officeDocument/2006/relationships" xmlns:w="http://schemas.openxmlformats.org/wordprocessingml/2006/main" xmlns:w14="http://schemas.microsoft.com/office/word/2010/wordml" xmlns:w15="http://schemas.microsoft.com/office/word/2012/wordml" xmlns:w16cex="http://schemas.microsoft.com/office/word/2018/wordml/cex" xmlns:w16cid="http://schemas.microsoft.com/office/word/2016/wordml/cid" xmlns:w16="http://schemas.microsoft.com/office/word/2018/wordml" xmlns:w16se="http://schemas.microsoft.com/office/word/2015/wordml/symex" mc:Ignorable="w14 w15 w16se w16cid w16 w16cex">
+<w:styles xmlns:mc="http://schemas.openxmlformats.org/markup-compatibility/2006" xmlns:r="http://schemas.openxmlformats.org/officeDocument/2006/relationships" xmlns:w="http://schemas.openxmlformats.org/wordprocessingml/2006/main" xmlns:w14="http://schemas.microsoft.com/office/word/2010/wordml" xmlns:w15="http://schemas.microsoft.com/office/word/2012/wordml" xmlns:w16cex="http://schemas.microsoft.com/office/word/2018/wordml/cex" xmlns:w16cid="http://schemas.microsoft.com/office/word/2016/wordml/cid" xmlns:w16="http://schemas.microsoft.com/office/word/2018/wordml" xmlns:w16du="http://schemas.microsoft.com/office/word/2023/wordml/word16du" xmlns:w16sdtdh="http://schemas.microsoft.com/office/word/2020/wordml/sdtdatahash" xmlns:w16se="http://schemas.microsoft.com/office/word/2015/wordml/symex" mc:Ignorable="w14 w15 w16se w16cid w16 w16cex w16sdtdh w16du">
   <w:docDefaults>
     <w:rPrDefault>
       <w:rPr>
@@ -7760,6 +10083,7 @@
   <w:style w:type="character" w:default="1" w:styleId="DefaultParagraphFont">
     <w:name w:val="Default Paragraph Font"/>
     <w:uiPriority w:val="1"/>
+    <w:semiHidden/>
     <w:unhideWhenUsed/>
   </w:style>
   <w:style w:type="table" w:default="1" w:styleId="TableNormal">
@@ -8409,28 +10733,28 @@
 </file>
 
 <file path=customXml/item1.xml><?xml version="1.0" encoding="utf-8"?>
-<b:Sources xmlns:b="http://schemas.openxmlformats.org/officeDocument/2006/bibliography" xmlns="http://schemas.openxmlformats.org/officeDocument/2006/bibliography" SelectedStyle="\APASixthEditionOfficeOnline.xsl" StyleName="APA" Version="6"/>
-</file>
-
-<file path=customXml/item2.xml><?xml version="1.0" encoding="utf-8"?>
 <go:gDocsCustomXmlDataStorage xmlns:go="http://customooxmlschemas.google.com/" xmlns:r="http://schemas.openxmlformats.org/officeDocument/2006/relationships">
   <go:docsCustomData xmlns:go="http://customooxmlschemas.google.com/" roundtripDataSignature="AMtx7mglxtEHMAY2RJWHRnZNeFWg8AfxAg==">AMUW2mUpZ6uiIWMe3gnStQMw5fUgSWhi5pgqDCd+GkOWHHcOM78pUV1E5NqLMk/dBHQil93wccOpH895iKeZSl2NPwaaO++3AL0i6cXE7KtsIj+JLm2kn3E=</go:docsCustomData>
 </go:gDocsCustomXmlDataStorage>
 </file>
 
-<file path=customXml/itemProps1.xml><?xml version="1.0" encoding="utf-8"?>
-<ds:datastoreItem xmlns:ds="http://schemas.openxmlformats.org/officeDocument/2006/customXml" ds:itemID="{00766C51-C3CC-4219-A0D7-1B2516C4F32C}">
-  <ds:schemaRefs>
-    <ds:schemaRef ds:uri="http://schemas.openxmlformats.org/officeDocument/2006/bibliography"/>
-  </ds:schemaRefs>
-</ds:datastoreItem>
+<file path=customXml/item2.xml><?xml version="1.0" encoding="utf-8"?>
+<b:Sources xmlns:b="http://schemas.openxmlformats.org/officeDocument/2006/bibliography" xmlns="http://schemas.openxmlformats.org/officeDocument/2006/bibliography" SelectedStyle="\APASixthEditionOfficeOnline.xsl" StyleName="APA" Version="6"/>
 </file>
 
-<file path=customXml/itemProps2.xml><?xml version="1.0" encoding="utf-8"?>
+<file path=customXml/itemProps1.xml><?xml version="1.0" encoding="utf-8"?>
 <ds:datastoreItem xmlns:ds="http://schemas.openxmlformats.org/officeDocument/2006/customXml" ds:itemID="{11111111-1234-1234-1234-123412341234}">
   <ds:schemaRefs>
     <ds:schemaRef ds:uri="http://customooxmlschemas.google.com/"/>
     <ds:schemaRef ds:uri="http://schemas.openxmlformats.org/officeDocument/2006/relationships"/>
   </ds:schemaRefs>
 </ds:datastoreItem>
+</file>
+
+<file path=customXml/itemProps2.xml><?xml version="1.0" encoding="utf-8"?>
+<ds:datastoreItem xmlns:ds="http://schemas.openxmlformats.org/officeDocument/2006/customXml" ds:itemID="{00766C51-C3CC-4219-A0D7-1B2516C4F32C}">
+  <ds:schemaRefs>
+    <ds:schemaRef ds:uri="http://schemas.openxmlformats.org/officeDocument/2006/bibliography"/>
+  </ds:schemaRefs>
+</ds:datastoreItem>
 </file>
</xml_diff>